<commit_message>
doc von mir docx von nicole
...verändert
</commit_message>
<xml_diff>
--- a/documents/Dokumentation/Benutzer/Benutzerhandbuch der BSC.docx
+++ b/documents/Dokumentation/Benutzer/Benutzerhandbuch der BSC.docx
@@ -321,7 +321,7 @@
               <w:r>
                 <w:fldChar w:fldCharType="separate"/>
               </w:r>
-              <w:hyperlink w:anchor="_Toc198841098" w:history="1">
+              <w:hyperlink w:anchor="_Toc198889747" w:history="1">
                 <w:r>
                   <w:rPr>
                     <w:rStyle w:val="Hyperlink"/>
@@ -348,7 +348,7 @@
                     <w:noProof/>
                     <w:webHidden/>
                   </w:rPr>
-                  <w:instrText xml:space="preserve"> PAGEREF _Toc198841098 \h </w:instrText>
+                  <w:instrText xml:space="preserve"> PAGEREF _Toc198889747 \h </w:instrText>
                 </w:r>
                 <w:r>
                   <w:rPr>
@@ -391,7 +391,7 @@
                   <w:lang w:eastAsia="de-DE"/>
                 </w:rPr>
               </w:pPr>
-              <w:hyperlink w:anchor="_Toc198841099" w:history="1">
+              <w:hyperlink w:anchor="_Toc198889748" w:history="1">
                 <w:r>
                   <w:rPr>
                     <w:rStyle w:val="Hyperlink"/>
@@ -418,7 +418,7 @@
                     <w:noProof/>
                     <w:webHidden/>
                   </w:rPr>
-                  <w:instrText xml:space="preserve"> PAGEREF _Toc198841099 \h </w:instrText>
+                  <w:instrText xml:space="preserve"> PAGEREF _Toc198889748 \h </w:instrText>
                 </w:r>
                 <w:r>
                   <w:rPr>
@@ -461,7 +461,7 @@
                   <w:lang w:eastAsia="de-DE"/>
                 </w:rPr>
               </w:pPr>
-              <w:hyperlink w:anchor="_Toc198841100" w:history="1">
+              <w:hyperlink w:anchor="_Toc198889749" w:history="1">
                 <w:r>
                   <w:rPr>
                     <w:rStyle w:val="Hyperlink"/>
@@ -488,7 +488,7 @@
                     <w:noProof/>
                     <w:webHidden/>
                   </w:rPr>
-                  <w:instrText xml:space="preserve"> PAGEREF _Toc198841100 \h </w:instrText>
+                  <w:instrText xml:space="preserve"> PAGEREF _Toc198889749 \h </w:instrText>
                 </w:r>
                 <w:r>
                   <w:rPr>
@@ -531,7 +531,7 @@
                   <w:lang w:eastAsia="de-DE"/>
                 </w:rPr>
               </w:pPr>
-              <w:hyperlink w:anchor="_Toc198841101" w:history="1">
+              <w:hyperlink w:anchor="_Toc198889750" w:history="1">
                 <w:r>
                   <w:rPr>
                     <w:rStyle w:val="Hyperlink"/>
@@ -558,7 +558,7 @@
                     <w:noProof/>
                     <w:webHidden/>
                   </w:rPr>
-                  <w:instrText xml:space="preserve"> PAGEREF _Toc198841101 \h </w:instrText>
+                  <w:instrText xml:space="preserve"> PAGEREF _Toc198889750 \h </w:instrText>
                 </w:r>
                 <w:r>
                   <w:rPr>
@@ -601,7 +601,7 @@
                   <w:lang w:eastAsia="de-DE"/>
                 </w:rPr>
               </w:pPr>
-              <w:hyperlink w:anchor="_Toc198841102" w:history="1">
+              <w:hyperlink w:anchor="_Toc198889751" w:history="1">
                 <w:r>
                   <w:rPr>
                     <w:rStyle w:val="Hyperlink"/>
@@ -628,7 +628,7 @@
                     <w:noProof/>
                     <w:webHidden/>
                   </w:rPr>
-                  <w:instrText xml:space="preserve"> PAGEREF _Toc198841102 \h </w:instrText>
+                  <w:instrText xml:space="preserve"> PAGEREF _Toc198889751 \h </w:instrText>
                 </w:r>
                 <w:r>
                   <w:rPr>
@@ -671,7 +671,7 @@
                   <w:lang w:eastAsia="de-DE"/>
                 </w:rPr>
               </w:pPr>
-              <w:hyperlink w:anchor="_Toc198841103" w:history="1">
+              <w:hyperlink w:anchor="_Toc198889752" w:history="1">
                 <w:r>
                   <w:rPr>
                     <w:rStyle w:val="Hyperlink"/>
@@ -698,7 +698,7 @@
                     <w:noProof/>
                     <w:webHidden/>
                   </w:rPr>
-                  <w:instrText xml:space="preserve"> PAGEREF _Toc198841103 \h </w:instrText>
+                  <w:instrText xml:space="preserve"> PAGEREF _Toc198889752 \h </w:instrText>
                 </w:r>
                 <w:r>
                   <w:rPr>
@@ -741,7 +741,7 @@
                   <w:lang w:eastAsia="de-DE"/>
                 </w:rPr>
               </w:pPr>
-              <w:hyperlink w:anchor="_Toc198841104" w:history="1">
+              <w:hyperlink w:anchor="_Toc198889753" w:history="1">
                 <w:r>
                   <w:rPr>
                     <w:rStyle w:val="Hyperlink"/>
@@ -768,7 +768,7 @@
                     <w:noProof/>
                     <w:webHidden/>
                   </w:rPr>
-                  <w:instrText xml:space="preserve"> PAGEREF _Toc198841104 \h </w:instrText>
+                  <w:instrText xml:space="preserve"> PAGEREF _Toc198889753 \h </w:instrText>
                 </w:r>
                 <w:r>
                   <w:rPr>
@@ -811,7 +811,7 @@
                   <w:lang w:eastAsia="de-DE"/>
                 </w:rPr>
               </w:pPr>
-              <w:hyperlink w:anchor="_Toc198841105" w:history="1">
+              <w:hyperlink w:anchor="_Toc198889754" w:history="1">
                 <w:r>
                   <w:rPr>
                     <w:rStyle w:val="Hyperlink"/>
@@ -838,7 +838,7 @@
                     <w:noProof/>
                     <w:webHidden/>
                   </w:rPr>
-                  <w:instrText xml:space="preserve"> PAGEREF _Toc198841105 \h </w:instrText>
+                  <w:instrText xml:space="preserve"> PAGEREF _Toc198889754 \h </w:instrText>
                 </w:r>
                 <w:r>
                   <w:rPr>
@@ -881,7 +881,7 @@
                   <w:lang w:eastAsia="de-DE"/>
                 </w:rPr>
               </w:pPr>
-              <w:hyperlink w:anchor="_Toc198841106" w:history="1">
+              <w:hyperlink w:anchor="_Toc198889755" w:history="1">
                 <w:r>
                   <w:rPr>
                     <w:rStyle w:val="Hyperlink"/>
@@ -908,7 +908,7 @@
                     <w:noProof/>
                     <w:webHidden/>
                   </w:rPr>
-                  <w:instrText xml:space="preserve"> PAGEREF _Toc198841106 \h </w:instrText>
+                  <w:instrText xml:space="preserve"> PAGEREF _Toc198889755 \h </w:instrText>
                 </w:r>
                 <w:r>
                   <w:rPr>
@@ -951,7 +951,7 @@
                   <w:lang w:eastAsia="de-DE"/>
                 </w:rPr>
               </w:pPr>
-              <w:hyperlink w:anchor="_Toc198841107" w:history="1">
+              <w:hyperlink w:anchor="_Toc198889756" w:history="1">
                 <w:r>
                   <w:rPr>
                     <w:rStyle w:val="Hyperlink"/>
@@ -978,7 +978,7 @@
                     <w:noProof/>
                     <w:webHidden/>
                   </w:rPr>
-                  <w:instrText xml:space="preserve"> PAGEREF _Toc198841107 \h </w:instrText>
+                  <w:instrText xml:space="preserve"> PAGEREF _Toc198889756 \h </w:instrText>
                 </w:r>
                 <w:r>
                   <w:rPr>
@@ -998,7 +998,7 @@
                     <w:noProof/>
                     <w:webHidden/>
                   </w:rPr>
-                  <w:t>7</w:t>
+                  <w:t>8</w:t>
                 </w:r>
                 <w:r>
                   <w:rPr>
@@ -1021,7 +1021,7 @@
                   <w:lang w:eastAsia="de-DE"/>
                 </w:rPr>
               </w:pPr>
-              <w:hyperlink w:anchor="_Toc198841108" w:history="1">
+              <w:hyperlink w:anchor="_Toc198889757" w:history="1">
                 <w:r>
                   <w:rPr>
                     <w:rStyle w:val="Hyperlink"/>
@@ -1048,7 +1048,7 @@
                     <w:noProof/>
                     <w:webHidden/>
                   </w:rPr>
-                  <w:instrText xml:space="preserve"> PAGEREF _Toc198841108 \h </w:instrText>
+                  <w:instrText xml:space="preserve"> PAGEREF _Toc198889757 \h </w:instrText>
                 </w:r>
                 <w:r>
                   <w:rPr>
@@ -1068,7 +1068,7 @@
                     <w:noProof/>
                     <w:webHidden/>
                   </w:rPr>
-                  <w:t>8</w:t>
+                  <w:t>10</w:t>
                 </w:r>
                 <w:r>
                   <w:rPr>
@@ -1091,7 +1091,7 @@
                   <w:lang w:eastAsia="de-DE"/>
                 </w:rPr>
               </w:pPr>
-              <w:hyperlink w:anchor="_Toc198841109" w:history="1">
+              <w:hyperlink w:anchor="_Toc198889758" w:history="1">
                 <w:r>
                   <w:rPr>
                     <w:rStyle w:val="Hyperlink"/>
@@ -1118,7 +1118,7 @@
                     <w:noProof/>
                     <w:webHidden/>
                   </w:rPr>
-                  <w:instrText xml:space="preserve"> PAGEREF _Toc198841109 \h </w:instrText>
+                  <w:instrText xml:space="preserve"> PAGEREF _Toc198889758 \h </w:instrText>
                 </w:r>
                 <w:r>
                   <w:rPr>
@@ -1138,7 +1138,7 @@
                     <w:noProof/>
                     <w:webHidden/>
                   </w:rPr>
-                  <w:t>9</w:t>
+                  <w:t>11</w:t>
                 </w:r>
                 <w:r>
                   <w:rPr>
@@ -1161,7 +1161,7 @@
                   <w:lang w:eastAsia="de-DE"/>
                 </w:rPr>
               </w:pPr>
-              <w:hyperlink w:anchor="_Toc198841110" w:history="1">
+              <w:hyperlink w:anchor="_Toc198889759" w:history="1">
                 <w:r>
                   <w:rPr>
                     <w:rStyle w:val="Hyperlink"/>
@@ -1188,7 +1188,7 @@
                     <w:noProof/>
                     <w:webHidden/>
                   </w:rPr>
-                  <w:instrText xml:space="preserve"> PAGEREF _Toc198841110 \h </w:instrText>
+                  <w:instrText xml:space="preserve"> PAGEREF _Toc198889759 \h </w:instrText>
                 </w:r>
                 <w:r>
                   <w:rPr>
@@ -1208,7 +1208,7 @@
                     <w:noProof/>
                     <w:webHidden/>
                   </w:rPr>
-                  <w:t>10</w:t>
+                  <w:t>14</w:t>
                 </w:r>
                 <w:r>
                   <w:rPr>
@@ -1231,7 +1231,7 @@
                   <w:lang w:eastAsia="de-DE"/>
                 </w:rPr>
               </w:pPr>
-              <w:hyperlink w:anchor="_Toc198841111" w:history="1">
+              <w:hyperlink w:anchor="_Toc198889760" w:history="1">
                 <w:r>
                   <w:rPr>
                     <w:rStyle w:val="Hyperlink"/>
@@ -1258,7 +1258,7 @@
                     <w:noProof/>
                     <w:webHidden/>
                   </w:rPr>
-                  <w:instrText xml:space="preserve"> PAGEREF _Toc198841111 \h </w:instrText>
+                  <w:instrText xml:space="preserve"> PAGEREF _Toc198889760 \h </w:instrText>
                 </w:r>
                 <w:r>
                   <w:rPr>
@@ -1278,7 +1278,217 @@
                     <w:noProof/>
                     <w:webHidden/>
                   </w:rPr>
-                  <w:t>10</w:t>
+                  <w:t>14</w:t>
+                </w:r>
+                <w:r>
+                  <w:rPr>
+                    <w:noProof/>
+                    <w:webHidden/>
+                  </w:rPr>
+                  <w:fldChar w:fldCharType="end"/>
+                </w:r>
+              </w:hyperlink>
+            </w:p>
+            <w:p>
+              <w:pPr>
+                <w:pStyle w:val="Verzeichnis3"/>
+                <w:tabs>
+                  <w:tab w:val="right" w:leader="dot" w:pos="9062"/>
+                </w:tabs>
+                <w:rPr>
+                  <w:rFonts w:eastAsiaTheme="minorEastAsia"/>
+                  <w:noProof/>
+                  <w:lang w:eastAsia="de-DE"/>
+                </w:rPr>
+              </w:pPr>
+              <w:hyperlink w:anchor="_Toc198889761" w:history="1">
+                <w:r>
+                  <w:rPr>
+                    <w:rStyle w:val="Hyperlink"/>
+                    <w:noProof/>
+                  </w:rPr>
+                  <w:t>Menü „Datei“</w:t>
+                </w:r>
+                <w:r>
+                  <w:rPr>
+                    <w:noProof/>
+                    <w:webHidden/>
+                  </w:rPr>
+                  <w:tab/>
+                </w:r>
+                <w:r>
+                  <w:rPr>
+                    <w:noProof/>
+                    <w:webHidden/>
+                  </w:rPr>
+                  <w:fldChar w:fldCharType="begin"/>
+                </w:r>
+                <w:r>
+                  <w:rPr>
+                    <w:noProof/>
+                    <w:webHidden/>
+                  </w:rPr>
+                  <w:instrText xml:space="preserve"> PAGEREF _Toc198889761 \h </w:instrText>
+                </w:r>
+                <w:r>
+                  <w:rPr>
+                    <w:noProof/>
+                    <w:webHidden/>
+                  </w:rPr>
+                </w:r>
+                <w:r>
+                  <w:rPr>
+                    <w:noProof/>
+                    <w:webHidden/>
+                  </w:rPr>
+                  <w:fldChar w:fldCharType="separate"/>
+                </w:r>
+                <w:r>
+                  <w:rPr>
+                    <w:noProof/>
+                    <w:webHidden/>
+                  </w:rPr>
+                  <w:t>14</w:t>
+                </w:r>
+                <w:r>
+                  <w:rPr>
+                    <w:noProof/>
+                    <w:webHidden/>
+                  </w:rPr>
+                  <w:fldChar w:fldCharType="end"/>
+                </w:r>
+              </w:hyperlink>
+            </w:p>
+            <w:p>
+              <w:pPr>
+                <w:pStyle w:val="Verzeichnis3"/>
+                <w:tabs>
+                  <w:tab w:val="right" w:leader="dot" w:pos="9062"/>
+                </w:tabs>
+                <w:rPr>
+                  <w:rFonts w:eastAsiaTheme="minorEastAsia"/>
+                  <w:noProof/>
+                  <w:lang w:eastAsia="de-DE"/>
+                </w:rPr>
+              </w:pPr>
+              <w:hyperlink w:anchor="_Toc198889762" w:history="1">
+                <w:r>
+                  <w:rPr>
+                    <w:rStyle w:val="Hyperlink"/>
+                    <w:noProof/>
+                  </w:rPr>
+                  <w:t>Diagrammansicht</w:t>
+                </w:r>
+                <w:r>
+                  <w:rPr>
+                    <w:noProof/>
+                    <w:webHidden/>
+                  </w:rPr>
+                  <w:tab/>
+                </w:r>
+                <w:r>
+                  <w:rPr>
+                    <w:noProof/>
+                    <w:webHidden/>
+                  </w:rPr>
+                  <w:fldChar w:fldCharType="begin"/>
+                </w:r>
+                <w:r>
+                  <w:rPr>
+                    <w:noProof/>
+                    <w:webHidden/>
+                  </w:rPr>
+                  <w:instrText xml:space="preserve"> PAGEREF _Toc198889762 \h </w:instrText>
+                </w:r>
+                <w:r>
+                  <w:rPr>
+                    <w:noProof/>
+                    <w:webHidden/>
+                  </w:rPr>
+                </w:r>
+                <w:r>
+                  <w:rPr>
+                    <w:noProof/>
+                    <w:webHidden/>
+                  </w:rPr>
+                  <w:fldChar w:fldCharType="separate"/>
+                </w:r>
+                <w:r>
+                  <w:rPr>
+                    <w:noProof/>
+                    <w:webHidden/>
+                  </w:rPr>
+                  <w:t>15</w:t>
+                </w:r>
+                <w:r>
+                  <w:rPr>
+                    <w:noProof/>
+                    <w:webHidden/>
+                  </w:rPr>
+                  <w:fldChar w:fldCharType="end"/>
+                </w:r>
+              </w:hyperlink>
+            </w:p>
+            <w:p>
+              <w:pPr>
+                <w:pStyle w:val="Verzeichnis3"/>
+                <w:tabs>
+                  <w:tab w:val="right" w:leader="dot" w:pos="9062"/>
+                </w:tabs>
+                <w:rPr>
+                  <w:rFonts w:eastAsiaTheme="minorEastAsia"/>
+                  <w:noProof/>
+                  <w:lang w:eastAsia="de-DE"/>
+                </w:rPr>
+              </w:pPr>
+              <w:hyperlink w:anchor="_Toc198889763" w:history="1">
+                <w:r>
+                  <w:rPr>
+                    <w:rStyle w:val="Hyperlink"/>
+                    <w:noProof/>
+                  </w:rPr>
+                  <w:t>Werte</w:t>
+                </w:r>
+                <w:r>
+                  <w:rPr>
+                    <w:noProof/>
+                    <w:webHidden/>
+                  </w:rPr>
+                  <w:tab/>
+                </w:r>
+                <w:r>
+                  <w:rPr>
+                    <w:noProof/>
+                    <w:webHidden/>
+                  </w:rPr>
+                  <w:fldChar w:fldCharType="begin"/>
+                </w:r>
+                <w:r>
+                  <w:rPr>
+                    <w:noProof/>
+                    <w:webHidden/>
+                  </w:rPr>
+                  <w:instrText xml:space="preserve"> PAGEREF _Toc198889763 \h </w:instrText>
+                </w:r>
+                <w:r>
+                  <w:rPr>
+                    <w:noProof/>
+                    <w:webHidden/>
+                  </w:rPr>
+                </w:r>
+                <w:r>
+                  <w:rPr>
+                    <w:noProof/>
+                    <w:webHidden/>
+                  </w:rPr>
+                  <w:fldChar w:fldCharType="separate"/>
+                </w:r>
+                <w:r>
+                  <w:rPr>
+                    <w:noProof/>
+                    <w:webHidden/>
+                  </w:rPr>
+                  <w:t>15</w:t>
                 </w:r>
                 <w:r>
                   <w:rPr>
@@ -1324,7 +1534,7 @@
         <w:pStyle w:val="berschrift1"/>
         <w:ind w:left="0"/>
       </w:pPr>
-      <w:bookmarkStart w:id="0" w:name="_Toc198841098"/>
+      <w:bookmarkStart w:id="0" w:name="_Toc198889747"/>
       <w:r>
         <w:lastRenderedPageBreak/>
         <w:t>Login</w:t>
@@ -1350,7 +1560,19 @@
         <w:t>ung</w:t>
       </w:r>
       <w:r>
-        <w:t xml:space="preserve">eklärten Umständen nicht, wenden Sie sich bitte an den Administrator. </w:t>
+        <w:t>eklärten Umständen nicht, wenden Sie sich bitte an den Administrator</w:t>
+      </w:r>
+      <w:r>
+        <w:t>in</w:t>
+      </w:r>
+      <w:r>
+        <w:rPr>
+          <w:rStyle w:val="Funotenzeichen"/>
+        </w:rPr>
+        <w:footnoteReference w:id="2"/>
+      </w:r>
+      <w:r>
+        <w:t xml:space="preserve">. </w:t>
       </w:r>
     </w:p>
     <w:p>
@@ -1371,9 +1593,9 @@
         </w:rPr>
         <w:drawing>
           <wp:inline distT="0" distB="0" distL="0" distR="0">
-            <wp:extent cx="3155369" cy="2374710"/>
-            <wp:effectExtent l="19050" t="0" r="6931" b="0"/>
-            <wp:docPr id="1" name="Bild 1"/>
+            <wp:extent cx="2525367" cy="1942797"/>
+            <wp:effectExtent l="19050" t="0" r="8283" b="0"/>
+            <wp:docPr id="3" name="Bild 1"/>
             <wp:cNvGraphicFramePr>
               <a:graphicFrameLocks xmlns:a="http://schemas.openxmlformats.org/drawingml/2006/main" noChangeAspect="1"/>
             </wp:cNvGraphicFramePr>
@@ -1396,7 +1618,7 @@
                   <pic:spPr bwMode="auto">
                     <a:xfrm>
                       <a:off x="0" y="0"/>
-                      <a:ext cx="3163671" cy="2380958"/>
+                      <a:ext cx="2528943" cy="1945548"/>
                     </a:xfrm>
                     <a:prstGeom prst="rect">
                       <a:avLst/>
@@ -1422,7 +1644,7 @@
         <w:spacing w:before="360"/>
         <w:ind w:left="0"/>
       </w:pPr>
-      <w:bookmarkStart w:id="1" w:name="_Toc198841099"/>
+      <w:bookmarkStart w:id="1" w:name="_Toc198889748"/>
       <w:r>
         <w:t>Administratorbereich</w:t>
       </w:r>
@@ -1453,7 +1675,10 @@
         <w:t>in</w:t>
       </w:r>
       <w:r>
-        <w:t xml:space="preserve"> verfügt über alle Rechte in dem BSC-Programm. </w:t>
+        <w:t xml:space="preserve"> </w:t>
+      </w:r>
+      <w:r>
+        <w:t xml:space="preserve">verfügt über alle Rechte in dem BSC-Programm. </w:t>
       </w:r>
     </w:p>
     <w:p>
@@ -1514,29 +1739,11 @@
           <w:noProof/>
           <w:lang w:eastAsia="de-DE"/>
         </w:rPr>
-        <w:pict>
-          <v:rect id="_x0000_s1062" style="position:absolute;left:0;text-align:left;margin-left:16.3pt;margin-top:29.15pt;width:224.25pt;height:241.5pt;z-index:251672576" filled="f" strokecolor="#00b0f0" strokeweight="1.5pt"/>
-        </w:pict>
-      </w:r>
-      <w:r>
-        <w:rPr>
-          <w:noProof/>
-          <w:lang w:eastAsia="de-DE"/>
-        </w:rPr>
-        <w:pict>
-          <v:rect id="_x0000_s1063" style="position:absolute;left:0;text-align:left;margin-left:240.55pt;margin-top:29.15pt;width:203.25pt;height:241.5pt;z-index:251673600" filled="f" strokecolor="#00b050" strokeweight="1.5pt"/>
-        </w:pict>
-      </w:r>
-      <w:r>
-        <w:rPr>
-          <w:noProof/>
-          <w:lang w:eastAsia="de-DE"/>
-        </w:rPr>
         <w:drawing>
           <wp:inline distT="0" distB="0" distL="0" distR="0">
-            <wp:extent cx="5313373" cy="3409950"/>
-            <wp:effectExtent l="19050" t="0" r="1577" b="0"/>
-            <wp:docPr id="2" name="Bild 2"/>
+            <wp:extent cx="5138376" cy="3832529"/>
+            <wp:effectExtent l="19050" t="0" r="5124" b="0"/>
+            <wp:docPr id="8" name="Bild 2"/>
             <wp:cNvGraphicFramePr>
               <a:graphicFrameLocks xmlns:a="http://schemas.openxmlformats.org/drawingml/2006/main" noChangeAspect="1"/>
             </wp:cNvGraphicFramePr>
@@ -1559,7 +1766,7 @@
                   <pic:spPr bwMode="auto">
                     <a:xfrm>
                       <a:off x="0" y="0"/>
-                      <a:ext cx="5314950" cy="3410962"/>
+                      <a:ext cx="5139887" cy="3833656"/>
                     </a:xfrm>
                     <a:prstGeom prst="rect">
                       <a:avLst/>
@@ -1589,7 +1796,20 @@
         <w:pStyle w:val="KeinLeerraum"/>
       </w:pPr>
       <w:r>
-        <w:t xml:space="preserve">Der Administrator </w:t>
+        <w:lastRenderedPageBreak/>
+        <w:t>D</w:t>
+      </w:r>
+      <w:r>
+        <w:t>ie</w:t>
+      </w:r>
+      <w:r>
+        <w:t xml:space="preserve"> Administrator</w:t>
+      </w:r>
+      <w:r>
+        <w:t>in</w:t>
+      </w:r>
+      <w:r>
+        <w:t xml:space="preserve"> </w:t>
       </w:r>
       <w:r>
         <w:t>hat</w:t>
@@ -1601,7 +1821,28 @@
         <w:t>die Möglichkeit zwischen den zwei großen Bereichen „Benutzer“ und „Daten“  zu wählen.</w:t>
       </w:r>
       <w:r>
-        <w:t xml:space="preserve"> In der Grafik oberhalb ist der Datenbereich blau gekennzeichnet und der Benutzerteil grün</w:t>
+        <w:t xml:space="preserve"> In der Grafik oberhalb ist der </w:t>
+      </w:r>
+      <w:r>
+        <w:rPr>
+          <w:color w:val="FF0000"/>
+        </w:rPr>
+        <w:t xml:space="preserve">Datenbereich </w:t>
+      </w:r>
+      <w:r>
+        <w:rPr>
+          <w:color w:val="FF0000"/>
+        </w:rPr>
+        <w:t>rot</w:t>
+      </w:r>
+      <w:r>
+        <w:t xml:space="preserve"> gekennzeichnet und der </w:t>
+      </w:r>
+      <w:r>
+        <w:rPr>
+          <w:color w:val="00B050"/>
+        </w:rPr>
+        <w:t>Benutzerteil grün</w:t>
       </w:r>
       <w:r>
         <w:t>.</w:t>
@@ -1612,9 +1853,8 @@
         <w:pStyle w:val="berschrift2"/>
         <w:ind w:left="0"/>
       </w:pPr>
-      <w:bookmarkStart w:id="2" w:name="_Toc198841100"/>
-      <w:r>
-        <w:lastRenderedPageBreak/>
+      <w:bookmarkStart w:id="2" w:name="_Toc198889749"/>
+      <w:r>
         <w:t>Benutzerbereich</w:t>
       </w:r>
       <w:bookmarkEnd w:id="2"/>
@@ -1740,29 +1980,11 @@
           <w:noProof/>
           <w:lang w:eastAsia="de-DE"/>
         </w:rPr>
-        <w:pict>
-          <v:oval id="_x0000_s1060" style="position:absolute;left:0;text-align:left;margin-left:225.4pt;margin-top:20.95pt;width:54pt;height:30.75pt;z-index:251671552" filled="f" strokeweight="1.5pt"/>
-        </w:pict>
-      </w:r>
-      <w:r>
-        <w:rPr>
-          <w:noProof/>
-          <w:lang w:eastAsia="de-DE"/>
-        </w:rPr>
-        <w:pict>
-          <v:oval id="_x0000_s1059" style="position:absolute;left:0;text-align:left;margin-left:77.65pt;margin-top:6.7pt;width:111.75pt;height:81.75pt;z-index:251670528" filled="f" strokeweight="1.5pt"/>
-        </w:pict>
-      </w:r>
-      <w:r>
-        <w:rPr>
-          <w:noProof/>
-          <w:lang w:eastAsia="de-DE"/>
-        </w:rPr>
         <w:drawing>
           <wp:inline distT="0" distB="0" distL="0" distR="0">
-            <wp:extent cx="4581525" cy="3551628"/>
-            <wp:effectExtent l="19050" t="0" r="9525" b="0"/>
-            <wp:docPr id="4" name="Bild 3"/>
+            <wp:extent cx="5704840" cy="4325510"/>
+            <wp:effectExtent l="19050" t="0" r="0" b="0"/>
+            <wp:docPr id="9" name="Bild 3"/>
             <wp:cNvGraphicFramePr>
               <a:graphicFrameLocks xmlns:a="http://schemas.openxmlformats.org/drawingml/2006/main" noChangeAspect="1"/>
             </wp:cNvGraphicFramePr>
@@ -1785,7 +2007,7 @@
                   <pic:spPr bwMode="auto">
                     <a:xfrm>
                       <a:off x="0" y="0"/>
-                      <a:ext cx="4581525" cy="3551628"/>
+                      <a:ext cx="5708125" cy="4328001"/>
                     </a:xfrm>
                     <a:prstGeom prst="rect">
                       <a:avLst/>
@@ -1824,7 +2046,7 @@
         <w:pStyle w:val="berschrift3"/>
         <w:ind w:left="0"/>
       </w:pPr>
-      <w:bookmarkStart w:id="3" w:name="_Toc198841101"/>
+      <w:bookmarkStart w:id="3" w:name="_Toc198889750"/>
       <w:r>
         <w:lastRenderedPageBreak/>
         <w:t xml:space="preserve">Benutzer </w:t>
@@ -1860,9 +2082,9 @@
         </w:rPr>
         <w:drawing>
           <wp:inline distT="0" distB="0" distL="0" distR="0">
-            <wp:extent cx="2667000" cy="3314700"/>
+            <wp:extent cx="2934335" cy="3546475"/>
             <wp:effectExtent l="19050" t="0" r="0" b="0"/>
-            <wp:docPr id="5" name="Bild 4"/>
+            <wp:docPr id="12" name="Bild 4"/>
             <wp:cNvGraphicFramePr>
               <a:graphicFrameLocks xmlns:a="http://schemas.openxmlformats.org/drawingml/2006/main" noChangeAspect="1"/>
             </wp:cNvGraphicFramePr>
@@ -1885,7 +2107,7 @@
                   <pic:spPr bwMode="auto">
                     <a:xfrm>
                       <a:off x="0" y="0"/>
-                      <a:ext cx="2667000" cy="3314700"/>
+                      <a:ext cx="2934335" cy="3546475"/>
                     </a:xfrm>
                     <a:prstGeom prst="rect">
                       <a:avLst/>
@@ -1965,7 +2187,19 @@
         <w:t xml:space="preserve"> eine Fehlermeldung, obwohl Sie jedes Feld ausgefüllt haben, wird  der Benutzername schon vorhanden sein. Bitte versuchen Sie es mit einem anderen Benutzernamen erneut.</w:t>
       </w:r>
       <w:r>
-        <w:t xml:space="preserve"> Wenn dieses auch scheitert wenden Sie sich an den Administrator.</w:t>
+        <w:t xml:space="preserve"> Wenn dieses auch scheitert wenden Sie sich an d</w:t>
+      </w:r>
+      <w:r>
+        <w:t>ie</w:t>
+      </w:r>
+      <w:r>
+        <w:t xml:space="preserve"> Administrator</w:t>
+      </w:r>
+      <w:r>
+        <w:t>in</w:t>
+      </w:r>
+      <w:r>
+        <w:t>.</w:t>
       </w:r>
     </w:p>
     <w:p>
@@ -2019,7 +2253,7 @@
         </w:numPr>
       </w:pPr>
       <w:r>
-        <w:t>Leser/in</w:t>
+        <w:t>Leser</w:t>
       </w:r>
     </w:p>
     <w:p>
@@ -2081,7 +2315,7 @@
         <w:pStyle w:val="berschrift3"/>
         <w:ind w:left="0"/>
       </w:pPr>
-      <w:bookmarkStart w:id="4" w:name="_Toc198841102"/>
+      <w:bookmarkStart w:id="4" w:name="_Toc198889751"/>
       <w:r>
         <w:lastRenderedPageBreak/>
         <w:t>Benutzer löschen</w:t>
@@ -2141,7 +2375,7 @@
           <w:lang w:eastAsia="de-DE"/>
         </w:rPr>
         <w:pict>
-          <v:oval id="_x0000_s1057" style="position:absolute;left:0;text-align:left;margin-left:161.7pt;margin-top:56.25pt;width:69.4pt;height:31.5pt;z-index:251668480" filled="f" strokeweight="1.5pt"/>
+          <v:oval id="_x0000_s1057" style="position:absolute;left:0;text-align:left;margin-left:159.75pt;margin-top:62.35pt;width:69.4pt;height:31.5pt;z-index:251668480" filled="f" strokeweight="1.5pt"/>
         </w:pict>
       </w:r>
       <w:r>
@@ -2151,9 +2385,9 @@
         </w:rPr>
         <w:drawing>
           <wp:inline distT="0" distB="0" distL="0" distR="0">
-            <wp:extent cx="3209925" cy="1219200"/>
-            <wp:effectExtent l="19050" t="0" r="9525" b="0"/>
-            <wp:docPr id="6" name="Bild 5"/>
+            <wp:extent cx="3546475" cy="1447165"/>
+            <wp:effectExtent l="19050" t="0" r="0" b="0"/>
+            <wp:docPr id="16" name="Bild 5"/>
             <wp:cNvGraphicFramePr>
               <a:graphicFrameLocks xmlns:a="http://schemas.openxmlformats.org/drawingml/2006/main" noChangeAspect="1"/>
             </wp:cNvGraphicFramePr>
@@ -2176,7 +2410,7 @@
                   <pic:spPr bwMode="auto">
                     <a:xfrm>
                       <a:off x="0" y="0"/>
-                      <a:ext cx="3209925" cy="1219200"/>
+                      <a:ext cx="3546475" cy="1447165"/>
                     </a:xfrm>
                     <a:prstGeom prst="rect">
                       <a:avLst/>
@@ -2212,7 +2446,7 @@
         </w:tabs>
         <w:ind w:left="0"/>
       </w:pPr>
-      <w:bookmarkStart w:id="5" w:name="_Toc198841103"/>
+      <w:bookmarkStart w:id="5" w:name="_Toc198889752"/>
       <w:r>
         <w:t>Benutzerpasswort ändern</w:t>
       </w:r>
@@ -2229,7 +2463,10 @@
         <w:t xml:space="preserve"> bzw. es ändern möchte</w:t>
       </w:r>
       <w:r>
-        <w:t xml:space="preserve">. </w:t>
+        <w:t>, da er dies nicht selbst tun kann.</w:t>
+      </w:r>
+      <w:r>
+        <w:t xml:space="preserve"> </w:t>
       </w:r>
       <w:r>
         <w:t>Wählen Sie den gewünschten Benutzer in der Liste aus und drücken Sie im Menüpunkt „ Benutzer“ auf „Benutzer</w:t>
@@ -2279,7 +2516,7 @@
           <w:lang w:eastAsia="de-DE"/>
         </w:rPr>
         <w:pict>
-          <v:oval id="_x0000_s1064" style="position:absolute;left:0;text-align:left;margin-left:151.5pt;margin-top:120.95pt;width:78.75pt;height:36pt;z-index:251674624" filled="f" strokeweight="1.5pt"/>
+          <v:oval id="_x0000_s1064" style="position:absolute;left:0;text-align:left;margin-left:161.7pt;margin-top:109.8pt;width:69.4pt;height:27.2pt;z-index:251674624" filled="f" strokeweight="1.5pt"/>
         </w:pict>
       </w:r>
       <w:r>
@@ -2289,9 +2526,9 @@
         </w:rPr>
         <w:drawing>
           <wp:inline distT="0" distB="0" distL="0" distR="0">
-            <wp:extent cx="3048000" cy="2094807"/>
+            <wp:extent cx="2846567" cy="2013110"/>
             <wp:effectExtent l="19050" t="0" r="0" b="0"/>
-            <wp:docPr id="7" name="Bild 6"/>
+            <wp:docPr id="18" name="Bild 6"/>
             <wp:cNvGraphicFramePr>
               <a:graphicFrameLocks xmlns:a="http://schemas.openxmlformats.org/drawingml/2006/main" noChangeAspect="1"/>
             </wp:cNvGraphicFramePr>
@@ -2314,7 +2551,7 @@
                   <pic:spPr bwMode="auto">
                     <a:xfrm>
                       <a:off x="0" y="0"/>
-                      <a:ext cx="3048000" cy="2095500"/>
+                      <a:ext cx="2849919" cy="2015480"/>
                     </a:xfrm>
                     <a:prstGeom prst="rect">
                       <a:avLst/>
@@ -2339,7 +2576,7 @@
         <w:pStyle w:val="berschrift3"/>
         <w:ind w:left="0"/>
       </w:pPr>
-      <w:bookmarkStart w:id="6" w:name="_Toc198841104"/>
+      <w:bookmarkStart w:id="6" w:name="_Toc198889753"/>
       <w:r>
         <w:t>Benutzergruppe ändern</w:t>
       </w:r>
@@ -2364,7 +2601,7 @@
           <w:lang w:eastAsia="de-DE"/>
         </w:rPr>
         <w:pict>
-          <v:oval id="_x0000_s1065" style="position:absolute;left:0;text-align:left;margin-left:161.7pt;margin-top:117.2pt;width:69.4pt;height:31.8pt;z-index:251675648" filled="f" strokeweight="1.5pt"/>
+          <v:oval id="_x0000_s1065" style="position:absolute;left:0;text-align:left;margin-left:162.35pt;margin-top:117.85pt;width:67.45pt;height:25.7pt;z-index:251675648" filled="f" strokeweight="1.5pt"/>
         </w:pict>
       </w:r>
       <w:r>
@@ -2374,9 +2611,9 @@
         </w:rPr>
         <w:drawing>
           <wp:inline distT="0" distB="0" distL="0" distR="0">
-            <wp:extent cx="3000375" cy="1981200"/>
-            <wp:effectExtent l="19050" t="0" r="9525" b="0"/>
-            <wp:docPr id="10" name="Bild 7"/>
+            <wp:extent cx="3274067" cy="2088208"/>
+            <wp:effectExtent l="19050" t="0" r="2533" b="0"/>
+            <wp:docPr id="19" name="Bild 7"/>
             <wp:cNvGraphicFramePr>
               <a:graphicFrameLocks xmlns:a="http://schemas.openxmlformats.org/drawingml/2006/main" noChangeAspect="1"/>
             </wp:cNvGraphicFramePr>
@@ -2399,7 +2636,7 @@
                   <pic:spPr bwMode="auto">
                     <a:xfrm>
                       <a:off x="0" y="0"/>
-                      <a:ext cx="3000375" cy="1981200"/>
+                      <a:ext cx="3278443" cy="2090999"/>
                     </a:xfrm>
                     <a:prstGeom prst="rect">
                       <a:avLst/>
@@ -2436,9 +2673,8 @@
         <w:pStyle w:val="berschrift2"/>
         <w:ind w:left="0"/>
       </w:pPr>
-      <w:bookmarkStart w:id="7" w:name="_Toc198841105"/>
-      <w:r>
-        <w:lastRenderedPageBreak/>
+      <w:bookmarkStart w:id="7" w:name="_Toc198889754"/>
+      <w:r>
         <w:t>Datenbereich</w:t>
       </w:r>
       <w:bookmarkEnd w:id="7"/>
@@ -2448,7 +2684,7 @@
         <w:pStyle w:val="berschrift3"/>
         <w:ind w:left="0"/>
       </w:pPr>
-      <w:bookmarkStart w:id="8" w:name="_Toc198841106"/>
+      <w:bookmarkStart w:id="8" w:name="_Toc198889755"/>
       <w:r>
         <w:t>Allgemeines</w:t>
       </w:r>
@@ -2666,28 +2902,32 @@
     <w:p>
       <w:pPr>
         <w:pStyle w:val="KeinLeerraum"/>
+      </w:pPr>
+      <w:r>
+        <w:t>Ein Blatt ist genau genommen eine Auswertung eines Fragebogens, z.B.: die Entwicklung der Schülerzahlen in dem Zeitraum von 5 Jahren.</w:t>
+      </w:r>
+      <w:r>
+        <w:t xml:space="preserve"> Jedes Blatt wird bewertet und gewichtet. Daraus wird dann </w:t>
+      </w:r>
+      <w:r>
+        <w:t xml:space="preserve">berechnet, wie </w:t>
+      </w:r>
+      <w:r>
+        <w:t xml:space="preserve">die </w:t>
+      </w:r>
+      <w:r>
+        <w:t>Kurs der Tabelle ist.</w:t>
+      </w:r>
+    </w:p>
+    <w:p>
+      <w:pPr>
+        <w:pStyle w:val="KeinLeerraum"/>
         <w:ind w:left="360"/>
       </w:pPr>
-      <w:r>
-        <w:t>Ein Blatt ist genau genommen eine Auswertung eines Fragebogens, z.B.: die Entwicklung der Schülerzahlen in dem Zeitraum von 5 Jahren.</w:t>
-      </w:r>
-      <w:r>
-        <w:t xml:space="preserve"> Jedes Blatt wird bewertet und gewichtet. Daraus wird dann </w:t>
-      </w:r>
-      <w:r>
-        <w:t xml:space="preserve">berechnet, wie </w:t>
-      </w:r>
-      <w:r>
-        <w:t xml:space="preserve">die </w:t>
-      </w:r>
-      <w:r>
-        <w:t>Kurs der Tabelle ist.</w:t>
-      </w:r>
-    </w:p>
-    <w:p>
-      <w:pPr>
-        <w:pStyle w:val="KeinLeerraum"/>
-        <w:ind w:left="360"/>
+    </w:p>
+    <w:p>
+      <w:pPr>
+        <w:pStyle w:val="KeinLeerraum"/>
       </w:pPr>
       <w:r>
         <w:t>Ein Beispiel anhand der Skizze oben:</w:t>
@@ -2696,7 +2936,7 @@
     <w:p>
       <w:pPr>
         <w:pStyle w:val="KeinLeerraum"/>
-        <w:ind w:left="708"/>
+        <w:ind w:left="426"/>
       </w:pPr>
       <w:r>
         <w:t xml:space="preserve">Blatt 2 – diese Auswertung bekommt insgesamt die Schulnote 4 </w:t>
@@ -2705,7 +2945,7 @@
     <w:p>
       <w:pPr>
         <w:pStyle w:val="KeinLeerraum"/>
-        <w:ind w:left="708"/>
+        <w:ind w:left="426"/>
       </w:pPr>
       <w:r>
         <w:t>Blatt 3 – die Schulnote 2</w:t>
@@ -2714,16 +2954,22 @@
     <w:p>
       <w:pPr>
         <w:pStyle w:val="KeinLeerraum"/>
-        <w:ind w:left="708"/>
-      </w:pPr>
-      <w:r>
-        <w:t>Wenn man die Gewichtung der 2 Blätter außer Acht lässt, würde die Schulnote der Tabelle 2  3.0 betragen. Durch die Gewichtung bekommen gewisse Blätter mehr Bedeutung als andere.</w:t>
-      </w:r>
-    </w:p>
-    <w:p>
-      <w:pPr>
-        <w:pStyle w:val="KeinLeerraum"/>
-        <w:ind w:left="708"/>
+        <w:ind w:left="426"/>
+      </w:pPr>
+      <w:r>
+        <w:t xml:space="preserve">Wenn man die Gewichtung der </w:t>
+      </w:r>
+      <w:r>
+        <w:t>zwei</w:t>
+      </w:r>
+      <w:r>
+        <w:t xml:space="preserve"> Blätter außer Acht lässt, würde die Schulnote der Tabelle 2  3.0 betragen. Durch die Gewichtung bekommen gewisse Blätter mehr Bedeutung als andere.</w:t>
+      </w:r>
+    </w:p>
+    <w:p>
+      <w:pPr>
+        <w:pStyle w:val="KeinLeerraum"/>
+        <w:ind w:left="426"/>
       </w:pPr>
       <w:r>
         <w:t>Das heißt, wenn Blatt 2 die Gewichtung 4 besitzt und Blatt 3 die Gewichtung 1, hat das Blatt 2 vier mal mehr Bedeutung für die Tabelle 2.</w:t>
@@ -2733,14 +2979,28 @@
       <w:pPr>
         <w:pStyle w:val="KeinLeerraum"/>
       </w:pPr>
+    </w:p>
+    <w:p>
+      <w:pPr>
+        <w:rPr>
+          <w:rFonts w:asciiTheme="majorHAnsi" w:eastAsiaTheme="majorEastAsia" w:hAnsiTheme="majorHAnsi" w:cstheme="majorBidi"/>
+          <w:b/>
+          <w:bCs/>
+          <w:color w:val="4F81BD" w:themeColor="accent1"/>
+        </w:rPr>
+      </w:pPr>
+      <w:r>
+        <w:br w:type="page"/>
+      </w:r>
     </w:p>
     <w:p>
       <w:pPr>
         <w:pStyle w:val="berschrift3"/>
         <w:ind w:left="0"/>
       </w:pPr>
-      <w:bookmarkStart w:id="9" w:name="_Toc198841107"/>
-      <w:r>
+      <w:bookmarkStart w:id="9" w:name="_Toc198889756"/>
+      <w:r>
+        <w:lastRenderedPageBreak/>
         <w:t>Darstellungsdiagramme</w:t>
       </w:r>
       <w:bookmarkEnd w:id="9"/>
@@ -2748,15 +3008,6 @@
     <w:p>
       <w:pPr>
         <w:pStyle w:val="KeinLeerraum"/>
-      </w:pPr>
-      <w:r>
-        <w:t>Generell gibt es 2 Darstellungsarten in unserem Programm: das Balkendiagramm und das Kreisdiagramm.</w:t>
-      </w:r>
-    </w:p>
-    <w:p>
-      <w:pPr>
-        <w:pStyle w:val="KeinLeerraum"/>
-        <w:jc w:val="center"/>
       </w:pPr>
       <w:r>
         <w:rPr>
@@ -2764,8 +3015,17 @@
           <w:lang w:eastAsia="de-DE"/>
         </w:rPr>
         <w:pict>
-          <v:oval id="_x0000_s1067" style="position:absolute;left:0;text-align:left;margin-left:195.35pt;margin-top:18pt;width:40.2pt;height:20.1pt;z-index:251677696" filled="f" strokecolor="black [3213]" strokeweight="1.5pt"/>
+          <v:oval id="_x0000_s1067" style="position:absolute;margin-left:169.7pt;margin-top:62.5pt;width:66.9pt;height:20.1pt;z-index:251677696" filled="f" strokecolor="black [3213]" strokeweight="1.5pt"/>
         </w:pict>
+      </w:r>
+      <w:r>
+        <w:t>Generell gibt es 2 Darstellungsarten in unserem Progr</w:t>
+      </w:r>
+      <w:r>
+        <w:t xml:space="preserve">amm: das Balkendiagramm und das </w:t>
+      </w:r>
+      <w:r>
+        <w:t>Kreisdiagramm.</w:t>
       </w:r>
       <w:r>
         <w:rPr>
@@ -2774,9 +3034,9 @@
         </w:rPr>
         <w:drawing>
           <wp:inline distT="0" distB="0" distL="0" distR="0">
-            <wp:extent cx="3681080" cy="2837102"/>
+            <wp:extent cx="5125444" cy="3900335"/>
             <wp:effectExtent l="19050" t="0" r="0" b="0"/>
-            <wp:docPr id="20" name="Bild 9"/>
+            <wp:docPr id="21" name="Bild 8"/>
             <wp:cNvGraphicFramePr>
               <a:graphicFrameLocks xmlns:a="http://schemas.openxmlformats.org/drawingml/2006/main" noChangeAspect="1"/>
             </wp:cNvGraphicFramePr>
@@ -2784,7 +3044,7 @@
               <a:graphicData uri="http://schemas.openxmlformats.org/drawingml/2006/picture">
                 <pic:pic xmlns:pic="http://schemas.openxmlformats.org/drawingml/2006/picture">
                   <pic:nvPicPr>
-                    <pic:cNvPr id="0" name="Picture 9"/>
+                    <pic:cNvPr id="0" name="Picture 8"/>
                     <pic:cNvPicPr>
                       <a:picLocks noChangeAspect="1" noChangeArrowheads="1"/>
                     </pic:cNvPicPr>
@@ -2799,7 +3059,7 @@
                   <pic:spPr bwMode="auto">
                     <a:xfrm>
                       <a:off x="0" y="0"/>
-                      <a:ext cx="3688767" cy="2843027"/>
+                      <a:ext cx="5128395" cy="3902581"/>
                     </a:xfrm>
                     <a:prstGeom prst="rect">
                       <a:avLst/>
@@ -2818,103 +3078,16 @@
           </wp:inline>
         </w:drawing>
       </w:r>
-    </w:p>
-    <w:p>
-      <w:pPr>
-        <w:pStyle w:val="KeinLeerraum"/>
-      </w:pPr>
-      <w:r>
-        <w:lastRenderedPageBreak/>
-        <w:t xml:space="preserve">Bereiche und Tabellen können Sie in beiden </w:t>
-      </w:r>
-      <w:r>
-        <w:t>Darstellungsformen betrachten, Blätter nur als Balkendiagramm. Die Darstellungsform können Sie unter dem Diagramm ändern.</w:t>
-      </w:r>
-    </w:p>
-    <w:p>
-      <w:pPr>
-        <w:pStyle w:val="KeinLeerraum"/>
-      </w:pPr>
-      <w:r>
-        <w:t>Wählen Sie ein eine beliebe Zeile aus und drücken Sie auf den Tab „Diagrammansicht“. Sofort wird Ihnen der Inhalt grafisch dargestellt.</w:t>
-      </w:r>
-    </w:p>
-    <w:p>
-      <w:pPr>
-        <w:pStyle w:val="berschrift3"/>
-        <w:ind w:left="0"/>
-      </w:pPr>
-      <w:r>
-        <w:br w:type="textWrapping" w:clear="all"/>
-      </w:r>
-      <w:bookmarkStart w:id="10" w:name="_Toc198841108"/>
-      <w:r>
-        <w:t>Werte</w:t>
-      </w:r>
-      <w:bookmarkEnd w:id="10"/>
-    </w:p>
-    <w:p>
-      <w:pPr>
-        <w:pStyle w:val="KeinLeerraum"/>
-      </w:pPr>
-      <w:r>
-        <w:t xml:space="preserve">Neben der Diagrammansicht gibt es auch noch den Tab „Werte“. Dort sind in einer </w:t>
-      </w:r>
-      <w:r>
-        <w:t>Liste</w:t>
-      </w:r>
-      <w:r>
-        <w:t xml:space="preserve"> genau aufgelistet welche Blätter sie hat, welche Schulnote und welche Gewichtung</w:t>
-      </w:r>
-      <w:r>
-        <w:t xml:space="preserve"> sie besitzt.</w:t>
-      </w:r>
-    </w:p>
-    <w:p>
-      <w:pPr>
-        <w:pStyle w:val="KeinLeerraum"/>
-      </w:pPr>
-      <w:r>
-        <w:t>Unter der Spalte „Element“ wird der Name des Blattes eingegeben, unter „Zusammenfassung“ die Schulnote und unter die „Priorität„ die Gewichtung.</w:t>
-      </w:r>
-    </w:p>
-    <w:p>
-      <w:pPr>
-        <w:pStyle w:val="KeinLeerraum"/>
-      </w:pPr>
-      <w:r>
-        <w:t>Es ist möglich alle Werte in der Liste zu ändern. Dies kann man jedoch auch im Menü unter dem Punkt „Element“ machen, jedoch dazu später.</w:t>
-      </w:r>
-    </w:p>
-    <w:p>
-      <w:pPr>
-        <w:pStyle w:val="KeinLeerraum"/>
-      </w:pPr>
-    </w:p>
-    <w:p>
-      <w:pPr>
-        <w:pStyle w:val="KeinLeerraum"/>
-        <w:jc w:val="center"/>
-      </w:pPr>
       <w:r>
         <w:rPr>
           <w:noProof/>
           <w:lang w:eastAsia="de-DE"/>
         </w:rPr>
-        <w:pict>
-          <v:oval id="_x0000_s1068" style="position:absolute;left:0;text-align:left;margin-left:160.15pt;margin-top:24.5pt;width:30.75pt;height:23.4pt;z-index:251678720" filled="f" strokeweight="1.5pt"/>
-        </w:pict>
-      </w:r>
-      <w:r>
-        <w:rPr>
-          <w:noProof/>
-          <w:lang w:eastAsia="de-DE"/>
-        </w:rPr>
         <w:drawing>
           <wp:inline distT="0" distB="0" distL="0" distR="0">
-            <wp:extent cx="4608146" cy="3570550"/>
-            <wp:effectExtent l="19050" t="0" r="1954" b="0"/>
-            <wp:docPr id="24" name="Bild 10"/>
+            <wp:extent cx="5165201" cy="3881023"/>
+            <wp:effectExtent l="19050" t="0" r="0" b="0"/>
+            <wp:docPr id="22" name="Bild 9"/>
             <wp:cNvGraphicFramePr>
               <a:graphicFrameLocks xmlns:a="http://schemas.openxmlformats.org/drawingml/2006/main" noChangeAspect="1"/>
             </wp:cNvGraphicFramePr>
@@ -2922,7 +3095,7 @@
               <a:graphicData uri="http://schemas.openxmlformats.org/drawingml/2006/picture">
                 <pic:pic xmlns:pic="http://schemas.openxmlformats.org/drawingml/2006/picture">
                   <pic:nvPicPr>
-                    <pic:cNvPr id="0" name="Picture 10"/>
+                    <pic:cNvPr id="0" name="Picture 9"/>
                     <pic:cNvPicPr>
                       <a:picLocks noChangeAspect="1" noChangeArrowheads="1"/>
                     </pic:cNvPicPr>
@@ -2937,7 +3110,7 @@
                   <pic:spPr bwMode="auto">
                     <a:xfrm>
                       <a:off x="0" y="0"/>
-                      <a:ext cx="4610516" cy="3572387"/>
+                      <a:ext cx="5173059" cy="3886928"/>
                     </a:xfrm>
                     <a:prstGeom prst="rect">
                       <a:avLst/>
@@ -2961,64 +3134,55 @@
       <w:pPr>
         <w:pStyle w:val="KeinLeerraum"/>
       </w:pPr>
-    </w:p>
-    <w:p>
-      <w:pPr>
-        <w:rPr>
-          <w:rFonts w:asciiTheme="majorHAnsi" w:eastAsiaTheme="majorEastAsia" w:hAnsiTheme="majorHAnsi" w:cstheme="majorBidi"/>
-          <w:b/>
-          <w:bCs/>
-          <w:color w:val="4F81BD" w:themeColor="accent1"/>
-        </w:rPr>
-      </w:pPr>
-      <w:r>
-        <w:br w:type="page"/>
-      </w:r>
-    </w:p>
-    <w:p>
-      <w:pPr>
-        <w:pStyle w:val="berschrift3"/>
-        <w:ind w:left="0"/>
-      </w:pPr>
-      <w:bookmarkStart w:id="11" w:name="_Toc198841109"/>
+      <w:r>
+        <w:t xml:space="preserve">Bereiche und Tabellen können Sie in beiden </w:t>
+      </w:r>
+      <w:r>
+        <w:t>Darstellungsformen betrachten, Blätter nur als Balkendiagramm. Die Darstellungsform können Sie unter dem Diagramm ändern.</w:t>
+      </w:r>
+    </w:p>
+    <w:p>
+      <w:pPr>
+        <w:pStyle w:val="KeinLeerraum"/>
+      </w:pPr>
       <w:r>
         <w:lastRenderedPageBreak/>
-        <w:t>Datenbereich-Menü</w:t>
-      </w:r>
-      <w:bookmarkEnd w:id="11"/>
-    </w:p>
-    <w:p>
-      <w:pPr>
-        <w:pStyle w:val="berschrift4"/>
-        <w:ind w:left="0"/>
-      </w:pPr>
-      <w:r>
-        <w:t>Menü „Datei“</w:t>
-      </w:r>
-    </w:p>
-    <w:p>
-      <w:pPr>
-        <w:jc w:val="center"/>
+        <w:t>Wählen Sie ein eine beliebe Zeile aus und drücken Sie auf den Tab „Diagrammansicht“. Sofort wird Ihnen der Inhalt grafisch dargestellt.</w:t>
+      </w:r>
+    </w:p>
+    <w:p>
+      <w:pPr>
+        <w:pStyle w:val="KeinLeerraum"/>
+      </w:pPr>
+    </w:p>
+    <w:p>
+      <w:pPr>
+        <w:pStyle w:val="KeinLeerraum"/>
+      </w:pPr>
+      <w:r>
+        <w:t>Wenn Sie die Wurzel des Baumes</w:t>
+      </w:r>
+      <w:r>
+        <w:t xml:space="preserve"> (Übersicht)</w:t>
+      </w:r>
+      <w:r>
+        <w:t xml:space="preserve"> links auswählen, wird die Portfolioansicht im Diagrammansicht-Tab angezeigt:</w:t>
+      </w:r>
+    </w:p>
+    <w:p>
+      <w:pPr>
+        <w:pStyle w:val="KeinLeerraum"/>
       </w:pPr>
       <w:r>
         <w:rPr>
           <w:noProof/>
           <w:lang w:eastAsia="de-DE"/>
         </w:rPr>
-        <w:pict>
-          <v:oval id="_x0000_s1069" style="position:absolute;left:0;text-align:left;margin-left:24.4pt;margin-top:-.15pt;width:111pt;height:104.25pt;z-index:251679744" filled="f" strokeweight="1.5pt"/>
-        </w:pict>
-      </w:r>
-      <w:r>
-        <w:rPr>
-          <w:noProof/>
-          <w:lang w:eastAsia="de-DE"/>
-        </w:rPr>
         <w:drawing>
           <wp:inline distT="0" distB="0" distL="0" distR="0">
-            <wp:extent cx="4800600" cy="3689717"/>
+            <wp:extent cx="5756910" cy="4651375"/>
             <wp:effectExtent l="19050" t="0" r="0" b="0"/>
-            <wp:docPr id="26" name="Bild 14"/>
+            <wp:docPr id="40" name="Bild 20"/>
             <wp:cNvGraphicFramePr>
               <a:graphicFrameLocks xmlns:a="http://schemas.openxmlformats.org/drawingml/2006/main" noChangeAspect="1"/>
             </wp:cNvGraphicFramePr>
@@ -3026,7 +3190,7 @@
               <a:graphicData uri="http://schemas.openxmlformats.org/drawingml/2006/picture">
                 <pic:pic xmlns:pic="http://schemas.openxmlformats.org/drawingml/2006/picture">
                   <pic:nvPicPr>
-                    <pic:cNvPr id="0" name="Picture 14"/>
+                    <pic:cNvPr id="0" name="Picture 20"/>
                     <pic:cNvPicPr>
                       <a:picLocks noChangeAspect="1" noChangeArrowheads="1"/>
                     </pic:cNvPicPr>
@@ -3041,7 +3205,7 @@
                   <pic:spPr bwMode="auto">
                     <a:xfrm>
                       <a:off x="0" y="0"/>
-                      <a:ext cx="4800600" cy="3689717"/>
+                      <a:ext cx="5756910" cy="4651375"/>
                     </a:xfrm>
                     <a:prstGeom prst="rect">
                       <a:avLst/>
@@ -3063,32 +3227,24 @@
     </w:p>
     <w:p>
       <w:pPr>
-        <w:ind w:left="0"/>
-      </w:pPr>
-      <w:r>
-        <w:t xml:space="preserve">Unter </w:t>
-      </w:r>
-      <w:r>
-        <w:rPr>
-          <w:b/>
-          <w:u w:val="single"/>
-        </w:rPr>
-        <w:t>Datei neu…</w:t>
-      </w:r>
-      <w:r>
-        <w:rPr>
-          <w:u w:val="single"/>
-        </w:rPr>
-        <w:t xml:space="preserve"> </w:t>
-      </w:r>
-      <w:r>
-        <w:t>wird ein neues Projekt erstellt. Es öffnet sich ein Fenster in dem Sie gefragt werden, ob Sie ein neues Projekt anlegen möchten.</w:t>
-      </w:r>
-    </w:p>
-    <w:p>
-      <w:pPr>
-        <w:pStyle w:val="KeinLeerraum"/>
-        <w:jc w:val="center"/>
+        <w:pStyle w:val="KeinLeerraum"/>
+      </w:pPr>
+      <w:r>
+        <w:t xml:space="preserve">In </w:t>
+      </w:r>
+      <w:r>
+        <w:t xml:space="preserve"> der Wertetabelle kann spezifiziert werden, wie wichtig der Bereich für den Vergleich mit anderen Unternehmen (hier im Beispiel: anderen Schülern) und für die Attraktivität des Unternehmens (Schülers)</w:t>
+      </w:r>
+      <w:r>
+        <w:t xml:space="preserve"> ist</w:t>
+      </w:r>
+      <w:r>
+        <w:t>:</w:t>
+      </w:r>
+    </w:p>
+    <w:p>
+      <w:pPr>
+        <w:pStyle w:val="KeinLeerraum"/>
       </w:pPr>
       <w:r>
         <w:rPr>
@@ -3097,9 +3253,9 @@
         </w:rPr>
         <w:drawing>
           <wp:inline distT="0" distB="0" distL="0" distR="0">
-            <wp:extent cx="2857500" cy="1219200"/>
+            <wp:extent cx="5756910" cy="2298065"/>
             <wp:effectExtent l="19050" t="0" r="0" b="0"/>
-            <wp:docPr id="27" name="Bild 15"/>
+            <wp:docPr id="42" name="Bild 22"/>
             <wp:cNvGraphicFramePr>
               <a:graphicFrameLocks xmlns:a="http://schemas.openxmlformats.org/drawingml/2006/main" noChangeAspect="1"/>
             </wp:cNvGraphicFramePr>
@@ -3107,7 +3263,7 @@
               <a:graphicData uri="http://schemas.openxmlformats.org/drawingml/2006/picture">
                 <pic:pic xmlns:pic="http://schemas.openxmlformats.org/drawingml/2006/picture">
                   <pic:nvPicPr>
-                    <pic:cNvPr id="0" name="Picture 15"/>
+                    <pic:cNvPr id="0" name="Picture 22"/>
                     <pic:cNvPicPr>
                       <a:picLocks noChangeAspect="1" noChangeArrowheads="1"/>
                     </pic:cNvPicPr>
@@ -3122,7 +3278,7 @@
                   <pic:spPr bwMode="auto">
                     <a:xfrm>
                       <a:off x="0" y="0"/>
-                      <a:ext cx="2857500" cy="1219200"/>
+                      <a:ext cx="5756910" cy="2298065"/>
                     </a:xfrm>
                     <a:prstGeom prst="rect">
                       <a:avLst/>
@@ -3145,32 +3301,198 @@
     <w:p>
       <w:pPr>
         <w:pStyle w:val="KeinLeerraum"/>
-        <w:jc w:val="center"/>
-      </w:pPr>
-    </w:p>
-    <w:p>
-      <w:pPr>
-        <w:pStyle w:val="KeinLeerraum"/>
-      </w:pPr>
-      <w:r>
-        <w:t>Drücken Sie auf „Ja“.</w:t>
-      </w:r>
-    </w:p>
-    <w:p>
-      <w:pPr>
-        <w:pStyle w:val="KeinLeerraum"/>
-      </w:pPr>
-      <w:r>
-        <w:t>Und geben Sie den neuen Namen des Projektes ein.</w:t>
-      </w:r>
-    </w:p>
-    <w:p>
-      <w:pPr>
-        <w:pStyle w:val="KeinLeerraum"/>
-      </w:pPr>
-      <w:r>
-        <w:t>Bitte bestätigen Sie erneut Ihre Eingabe.</w:t>
-      </w:r>
+      </w:pPr>
+    </w:p>
+    <w:p>
+      <w:pPr>
+        <w:rPr>
+          <w:rFonts w:eastAsiaTheme="minorEastAsia"/>
+          <w:b/>
+          <w:u w:val="single"/>
+        </w:rPr>
+      </w:pPr>
+      <w:r>
+        <w:rPr>
+          <w:b/>
+          <w:u w:val="single"/>
+        </w:rPr>
+        <w:br w:type="page"/>
+      </w:r>
+    </w:p>
+    <w:p>
+      <w:pPr>
+        <w:pStyle w:val="KeinLeerraum"/>
+        <w:rPr>
+          <w:b/>
+          <w:u w:val="single"/>
+        </w:rPr>
+      </w:pPr>
+      <w:r>
+        <w:rPr>
+          <w:b/>
+          <w:u w:val="single"/>
+        </w:rPr>
+        <w:lastRenderedPageBreak/>
+        <w:t>Erklärung der Diagrammtypen:</w:t>
+      </w:r>
+    </w:p>
+    <w:p>
+      <w:pPr>
+        <w:pStyle w:val="KeinLeerraum"/>
+        <w:rPr>
+          <w:b/>
+          <w:u w:val="single"/>
+        </w:rPr>
+      </w:pPr>
+    </w:p>
+    <w:p>
+      <w:pPr>
+        <w:pStyle w:val="KeinLeerraum"/>
+      </w:pPr>
+      <w:r>
+        <w:rPr>
+          <w:b/>
+        </w:rPr>
+        <w:t>Kreisdiagramm</w:t>
+      </w:r>
+      <w:r>
+        <w:t xml:space="preserve">: </w:t>
+      </w:r>
+    </w:p>
+    <w:p>
+      <w:pPr>
+        <w:pStyle w:val="KeinLeerraum"/>
+      </w:pPr>
+      <w:r>
+        <w:t>Hier werden die Prioritäten der Unterelemente beschrieben. Im obigen Beispiel macht der Unterpunkt „Projekt“ 50% von der Gesamtnote aus, der Punkt „Test“ 10 % usw.</w:t>
+      </w:r>
+    </w:p>
+    <w:p>
+      <w:pPr>
+        <w:pStyle w:val="KeinLeerraum"/>
+      </w:pPr>
+      <w:r>
+        <w:rPr>
+          <w:b/>
+        </w:rPr>
+        <w:t>Balkendiagramm</w:t>
+      </w:r>
+      <w:r>
+        <w:t xml:space="preserve">: </w:t>
+      </w:r>
+    </w:p>
+    <w:p>
+      <w:pPr>
+        <w:pStyle w:val="KeinLeerraum"/>
+      </w:pPr>
+      <w:r>
+        <w:t>Hier werden die Bewertungen (Noten) der Unterelemente des ausgewählten Elements beschrieben.</w:t>
+      </w:r>
+      <w:r>
+        <w:t xml:space="preserve"> So sieht man auf einen Blick, welches der Unterelemente gut oder schlecht abschneiden.</w:t>
+      </w:r>
+    </w:p>
+    <w:p>
+      <w:pPr>
+        <w:pStyle w:val="KeinLeerraum"/>
+        <w:rPr>
+          <w:b/>
+        </w:rPr>
+      </w:pPr>
+      <w:r>
+        <w:rPr>
+          <w:b/>
+        </w:rPr>
+        <w:t>Portfolioansicht:</w:t>
+      </w:r>
+    </w:p>
+    <w:p>
+      <w:pPr>
+        <w:pStyle w:val="KeinLeerraum"/>
+      </w:pPr>
+      <w:r>
+        <w:t>Auf der x-Achse wird gezeigt, wie wichtig der Bereich aus Sicht des Kunden ist (Kundenpriorität)</w:t>
+      </w:r>
+    </w:p>
+    <w:p>
+      <w:pPr>
+        <w:pStyle w:val="KeinLeerraum"/>
+      </w:pPr>
+      <w:r>
+        <w:t>Auf der y-Achse wird die Wichtigkeit für den Vergleich mit andren Betrieben ist (Vergleichspriorität)</w:t>
+      </w:r>
+    </w:p>
+    <w:p>
+      <w:pPr>
+        <w:pStyle w:val="KeinLeerraum"/>
+      </w:pPr>
+      <w:r>
+        <w:t>Je kritischer ein Bereich ist (je wichtiger und je schlechter), desto größer wird er dargestellt.</w:t>
+      </w:r>
+    </w:p>
+    <w:p>
+      <w:pPr>
+        <w:pStyle w:val="berschrift3"/>
+        <w:ind w:left="0"/>
+      </w:pPr>
+      <w:r>
+        <w:br w:type="textWrapping" w:clear="all"/>
+      </w:r>
+      <w:bookmarkStart w:id="10" w:name="_Toc198889757"/>
+      <w:r>
+        <w:t>Werte</w:t>
+      </w:r>
+      <w:bookmarkEnd w:id="10"/>
+    </w:p>
+    <w:p>
+      <w:pPr>
+        <w:pStyle w:val="KeinLeerraum"/>
+      </w:pPr>
+      <w:r>
+        <w:t xml:space="preserve">Neben der Diagrammansicht gibt es auch noch den Tab „Werte“. Dort sind in einer </w:t>
+      </w:r>
+      <w:r>
+        <w:t>Liste</w:t>
+      </w:r>
+      <w:r>
+        <w:t xml:space="preserve"> genau aufgelistet welche Blätter sie hat, welche Schulnote und welche Gewichtung</w:t>
+      </w:r>
+      <w:r>
+        <w:t xml:space="preserve"> sie besitzt.</w:t>
+      </w:r>
+    </w:p>
+    <w:p>
+      <w:pPr>
+        <w:pStyle w:val="KeinLeerraum"/>
+      </w:pPr>
+      <w:r>
+        <w:t>Unter der Spalte „Element“ wird der Name des Blattes eingegeben, unter „Zusammenfassung“ die Schulnote und unter die „Priorität„ die Gewichtung.</w:t>
+      </w:r>
+    </w:p>
+    <w:p>
+      <w:pPr>
+        <w:pStyle w:val="KeinLeerraum"/>
+      </w:pPr>
+      <w:r>
+        <w:t xml:space="preserve">Es ist möglich alle Werte in der Liste zu ändern. Dies kann man jedoch auch im Menü unter dem Punkt „Element“ machen, </w:t>
+      </w:r>
+      <w:r>
+        <w:t>siehe Punkt „</w:t>
+      </w:r>
+      <w:r>
+        <w:t>Element umbenennen</w:t>
+      </w:r>
+      <w:r>
+        <w:t>“</w:t>
+      </w:r>
+      <w:r>
+        <w:t>.</w:t>
+      </w:r>
+    </w:p>
+    <w:p>
+      <w:pPr>
+        <w:pStyle w:val="KeinLeerraum"/>
+      </w:pPr>
     </w:p>
     <w:p>
       <w:pPr>
@@ -3182,11 +3504,20 @@
           <w:noProof/>
           <w:lang w:eastAsia="de-DE"/>
         </w:rPr>
+        <w:pict>
+          <v:oval id="_x0000_s1068" style="position:absolute;left:0;text-align:left;margin-left:148.25pt;margin-top:37.65pt;width:56.4pt;height:23.4pt;z-index:251678720" filled="f" strokeweight="1.5pt"/>
+        </w:pict>
+      </w:r>
+      <w:r>
+        <w:rPr>
+          <w:noProof/>
+          <w:lang w:eastAsia="de-DE"/>
+        </w:rPr>
         <w:drawing>
           <wp:inline distT="0" distB="0" distL="0" distR="0">
-            <wp:extent cx="2590800" cy="1457325"/>
+            <wp:extent cx="5756910" cy="4357370"/>
             <wp:effectExtent l="19050" t="0" r="0" b="0"/>
-            <wp:docPr id="28" name="Bild 16"/>
+            <wp:docPr id="23" name="Bild 10"/>
             <wp:cNvGraphicFramePr>
               <a:graphicFrameLocks xmlns:a="http://schemas.openxmlformats.org/drawingml/2006/main" noChangeAspect="1"/>
             </wp:cNvGraphicFramePr>
@@ -3194,7 +3525,7 @@
               <a:graphicData uri="http://schemas.openxmlformats.org/drawingml/2006/picture">
                 <pic:pic xmlns:pic="http://schemas.openxmlformats.org/drawingml/2006/picture">
                   <pic:nvPicPr>
-                    <pic:cNvPr id="0" name="Picture 16"/>
+                    <pic:cNvPr id="0" name="Picture 10"/>
                     <pic:cNvPicPr>
                       <a:picLocks noChangeAspect="1" noChangeArrowheads="1"/>
                     </pic:cNvPicPr>
@@ -3209,7 +3540,7 @@
                   <pic:spPr bwMode="auto">
                     <a:xfrm>
                       <a:off x="0" y="0"/>
-                      <a:ext cx="2590800" cy="1457325"/>
+                      <a:ext cx="5756910" cy="4357370"/>
                     </a:xfrm>
                     <a:prstGeom prst="rect">
                       <a:avLst/>
@@ -3230,86 +3561,34 @@
       </w:r>
     </w:p>
     <w:p>
+      <w:pPr>
+        <w:pStyle w:val="KeinLeerraum"/>
+      </w:pPr>
+    </w:p>
+    <w:p>
+      <w:pPr>
+        <w:rPr>
+          <w:rFonts w:asciiTheme="majorHAnsi" w:eastAsiaTheme="majorEastAsia" w:hAnsiTheme="majorHAnsi" w:cstheme="majorBidi"/>
+          <w:b/>
+          <w:bCs/>
+          <w:color w:val="4F81BD" w:themeColor="accent1"/>
+        </w:rPr>
+      </w:pPr>
       <w:r>
         <w:br w:type="page"/>
       </w:r>
     </w:p>
     <w:p>
+      <w:pPr>
+        <w:pStyle w:val="berschrift3"/>
+        <w:ind w:left="0"/>
+      </w:pPr>
+      <w:bookmarkStart w:id="11" w:name="_Toc198889758"/>
       <w:r>
         <w:lastRenderedPageBreak/>
-        <w:t xml:space="preserve">Unter </w:t>
-      </w:r>
-      <w:r>
-        <w:rPr>
-          <w:b/>
-          <w:u w:val="single"/>
-        </w:rPr>
-        <w:t>Datei öffnen…</w:t>
-      </w:r>
-      <w:r>
-        <w:t xml:space="preserve"> ist es möglich Sie ein bereits bestehendes Projekt zu suchen und zu öffnen.</w:t>
-      </w:r>
-    </w:p>
-    <w:p>
-      <w:r>
-        <w:t xml:space="preserve">Unter </w:t>
-      </w:r>
-      <w:r>
-        <w:rPr>
-          <w:b/>
-          <w:u w:val="single"/>
-        </w:rPr>
-        <w:t>Datei speichern…</w:t>
-      </w:r>
-      <w:r>
-        <w:t xml:space="preserve"> und </w:t>
-      </w:r>
-      <w:r>
-        <w:rPr>
-          <w:b/>
-          <w:u w:val="single"/>
-        </w:rPr>
-        <w:t>Datei speichern unter…</w:t>
-      </w:r>
-      <w:r>
-        <w:t xml:space="preserve"> ist es Ihnen möglich das Projekt abzuspeichern. </w:t>
-      </w:r>
-    </w:p>
-    <w:p>
-      <w:r>
-        <w:t xml:space="preserve">Unter dem Punkt </w:t>
-      </w:r>
-      <w:r>
-        <w:rPr>
-          <w:b/>
-          <w:u w:val="single"/>
-        </w:rPr>
-        <w:t>Info</w:t>
-      </w:r>
-      <w:r>
-        <w:rPr>
-          <w:b/>
-        </w:rPr>
-        <w:t xml:space="preserve"> </w:t>
-      </w:r>
-      <w:r>
-        <w:t>erfahren Sie Informationen über das Programm.</w:t>
-      </w:r>
-    </w:p>
-    <w:p>
-      <w:r>
-        <w:t xml:space="preserve">Mit </w:t>
-      </w:r>
-      <w:r>
-        <w:rPr>
-          <w:b/>
-          <w:u w:val="single"/>
-        </w:rPr>
-        <w:t>Beenden</w:t>
-      </w:r>
-      <w:r>
-        <w:t xml:space="preserve"> wird das Programm geschlossen.</w:t>
-      </w:r>
+        <w:t>Datenbereich-Menü</w:t>
+      </w:r>
+      <w:bookmarkEnd w:id="11"/>
     </w:p>
     <w:p>
       <w:pPr>
@@ -3317,72 +3596,11 @@
         <w:ind w:left="0"/>
       </w:pPr>
       <w:r>
-        <w:t>Menü „Elemente“</w:t>
-      </w:r>
-    </w:p>
-    <w:p>
-      <w:pPr>
-        <w:pStyle w:val="KeinLeerraum"/>
-      </w:pPr>
-      <w:r>
-        <w:t>Unter diesem Menüpunkt</w:t>
-      </w:r>
-      <w:r>
-        <w:t xml:space="preserve"> werden die Elemente des Baumes(</w:t>
-      </w:r>
-      <w:r>
-        <w:t>links</w:t>
-      </w:r>
-      <w:r>
-        <w:t>)</w:t>
-      </w:r>
-      <w:r>
-        <w:t xml:space="preserve"> editiert.</w:t>
-      </w:r>
-    </w:p>
-    <w:p>
-      <w:pPr>
-        <w:pStyle w:val="KeinLeerraum"/>
-      </w:pPr>
-    </w:p>
-    <w:p>
-      <w:pPr>
-        <w:pStyle w:val="KeinLeerraum"/>
-        <w:rPr>
-          <w:b/>
-          <w:u w:val="single"/>
-        </w:rPr>
-      </w:pPr>
-      <w:r>
-        <w:rPr>
-          <w:b/>
-          <w:u w:val="single"/>
-        </w:rPr>
-        <w:t xml:space="preserve"> „Element hier erstellen“:</w:t>
-      </w:r>
-    </w:p>
-    <w:p>
-      <w:pPr>
-        <w:pStyle w:val="KeinLeerraum"/>
-      </w:pPr>
-      <w:r>
-        <w:t>Zunächst müssen Sie das Element aussuchen unter dem Sie ein Neues</w:t>
-      </w:r>
-      <w:r>
-        <w:t xml:space="preserve"> Element </w:t>
-      </w:r>
-      <w:r>
-        <w:t xml:space="preserve">einfügen möchten. Ist dieses getan klicken Sie auf den Punkt „Element hier erstellen“. </w:t>
-      </w:r>
-    </w:p>
-    <w:p>
-      <w:pPr>
-        <w:pStyle w:val="KeinLeerraum"/>
-      </w:pPr>
-    </w:p>
-    <w:p>
-      <w:pPr>
-        <w:pStyle w:val="KeinLeerraum"/>
+        <w:t>Menü „Datei“</w:t>
+      </w:r>
+    </w:p>
+    <w:p>
+      <w:pPr>
         <w:jc w:val="center"/>
       </w:pPr>
       <w:r>
@@ -3391,7 +3609,7 @@
           <w:lang w:eastAsia="de-DE"/>
         </w:rPr>
         <w:pict>
-          <v:oval id="_x0000_s1072" style="position:absolute;left:0;text-align:left;margin-left:67.25pt;margin-top:150.2pt;width:61.25pt;height:15.05pt;z-index:251682816" filled="f" strokeweight="1.5pt"/>
+          <v:oval id="_x0000_s1069" style="position:absolute;left:0;text-align:left;margin-left:-4.5pt;margin-top:11.05pt;width:139.7pt;height:134.25pt;z-index:251679744" filled="f" strokeweight="1.5pt"/>
         </w:pict>
       </w:r>
       <w:r>
@@ -3399,20 +3617,11 @@
           <w:noProof/>
           <w:lang w:eastAsia="de-DE"/>
         </w:rPr>
-        <w:pict>
-          <v:oval id="_x0000_s1076" style="position:absolute;left:0;text-align:left;margin-left:50.6pt;margin-top:6.2pt;width:112.7pt;height:97.05pt;z-index:251688960" filled="f" strokeweight="1.5pt"/>
-        </w:pict>
-      </w:r>
-      <w:r>
-        <w:rPr>
-          <w:noProof/>
-          <w:lang w:eastAsia="de-DE"/>
-        </w:rPr>
         <w:drawing>
           <wp:inline distT="0" distB="0" distL="0" distR="0">
-            <wp:extent cx="4410075" cy="3411430"/>
-            <wp:effectExtent l="19050" t="0" r="9525" b="0"/>
-            <wp:docPr id="29" name="Bild 17"/>
+            <wp:extent cx="5756910" cy="3164840"/>
+            <wp:effectExtent l="19050" t="0" r="0" b="0"/>
+            <wp:docPr id="25" name="Bild 11"/>
             <wp:cNvGraphicFramePr>
               <a:graphicFrameLocks xmlns:a="http://schemas.openxmlformats.org/drawingml/2006/main" noChangeAspect="1"/>
             </wp:cNvGraphicFramePr>
@@ -3420,7 +3629,7 @@
               <a:graphicData uri="http://schemas.openxmlformats.org/drawingml/2006/picture">
                 <pic:pic xmlns:pic="http://schemas.openxmlformats.org/drawingml/2006/picture">
                   <pic:nvPicPr>
-                    <pic:cNvPr id="0" name="Picture 17"/>
+                    <pic:cNvPr id="0" name="Picture 11"/>
                     <pic:cNvPicPr>
                       <a:picLocks noChangeAspect="1" noChangeArrowheads="1"/>
                     </pic:cNvPicPr>
@@ -3435,7 +3644,7 @@
                   <pic:spPr bwMode="auto">
                     <a:xfrm>
                       <a:off x="0" y="0"/>
-                      <a:ext cx="4410075" cy="3411430"/>
+                      <a:ext cx="5756910" cy="3164840"/>
                     </a:xfrm>
                     <a:prstGeom prst="rect">
                       <a:avLst/>
@@ -3457,57 +3666,84 @@
     </w:p>
     <w:p>
       <w:pPr>
-        <w:pStyle w:val="KeinLeerraum"/>
-        <w:jc w:val="center"/>
-      </w:pPr>
-    </w:p>
-    <w:p>
-      <w:pPr>
-        <w:pStyle w:val="KeinLeerraum"/>
-      </w:pPr>
-      <w:r>
-        <w:t>Es öffnet sich ein Fenster, in dem Sie zwischen einer Tabelle, die weitere Elemente enthalten kann, oder ein</w:t>
-      </w:r>
-      <w:r>
-        <w:t xml:space="preserve">em </w:t>
-      </w:r>
-      <w:r>
-        <w:t>Blatt wählen müssen</w:t>
-      </w:r>
-      <w:r>
-        <w:t>…</w:t>
-      </w:r>
-    </w:p>
-    <w:p>
-      <w:pPr>
-        <w:pStyle w:val="KeinLeerraum"/>
-        <w:jc w:val="center"/>
-      </w:pPr>
-    </w:p>
-    <w:p>
-      <w:pPr>
-        <w:pStyle w:val="KeinLeerraum"/>
-        <w:jc w:val="center"/>
-      </w:pPr>
-      <w:r>
+        <w:spacing w:after="0"/>
+        <w:ind w:left="0"/>
         <w:rPr>
           <w:noProof/>
           <w:lang w:eastAsia="de-DE"/>
         </w:rPr>
-        <w:pict>
-          <v:oval id="_x0000_s1070" style="position:absolute;left:0;text-align:left;margin-left:175.15pt;margin-top:81.35pt;width:54pt;height:26.25pt;z-index:251680768" filled="f" strokeweight="1.5pt"/>
-        </w:pict>
+      </w:pPr>
+      <w:r>
+        <w:t xml:space="preserve">Unter </w:t>
+      </w:r>
+      <w:r>
+        <w:rPr>
+          <w:b/>
+          <w:u w:val="single"/>
+        </w:rPr>
+        <w:t>Datei neu…</w:t>
+      </w:r>
+      <w:r>
+        <w:rPr>
+          <w:u w:val="single"/>
+        </w:rPr>
+        <w:t xml:space="preserve"> </w:t>
+      </w:r>
+      <w:r>
+        <w:t>wird ein neues Projekt erstellt. Es öffnet sich ein Fenster in dem Sie gefragt werden, ob Sie ein neues Projekt anlegen möchten.</w:t>
       </w:r>
       <w:r>
         <w:rPr>
           <w:noProof/>
           <w:lang w:eastAsia="de-DE"/>
         </w:rPr>
+        <w:t xml:space="preserve"> </w:t>
+      </w:r>
+    </w:p>
+    <w:p>
+      <w:pPr>
+        <w:pStyle w:val="KeinLeerraum"/>
+      </w:pPr>
+      <w:r>
+        <w:t>Drücken Sie auf „Ja“.</w:t>
+      </w:r>
+    </w:p>
+    <w:p>
+      <w:pPr>
+        <w:pStyle w:val="KeinLeerraum"/>
+      </w:pPr>
+      <w:r>
+        <w:t>Und geben Sie den neuen Namen des Projektes ein.</w:t>
+      </w:r>
+    </w:p>
+    <w:p>
+      <w:pPr>
+        <w:pStyle w:val="KeinLeerraum"/>
+      </w:pPr>
+      <w:r>
+        <w:t>Bitte bestätigen Sie erneut Ihre Eingabe.</w:t>
+      </w:r>
+    </w:p>
+    <w:p>
+      <w:pPr>
+        <w:pStyle w:val="KeinLeerraum"/>
+      </w:pPr>
+    </w:p>
+    <w:p>
+      <w:pPr>
+        <w:ind w:left="0"/>
+        <w:jc w:val="center"/>
+      </w:pPr>
+      <w:r>
+        <w:rPr>
+          <w:noProof/>
+          <w:lang w:eastAsia="de-DE"/>
+        </w:rPr>
         <w:drawing>
           <wp:inline distT="0" distB="0" distL="0" distR="0">
-            <wp:extent cx="2245172" cy="1412157"/>
-            <wp:effectExtent l="19050" t="0" r="2728" b="0"/>
-            <wp:docPr id="30" name="Bild 18"/>
+            <wp:extent cx="2978591" cy="2737396"/>
+            <wp:effectExtent l="19050" t="0" r="0" b="0"/>
+            <wp:docPr id="1" name="Bild 12"/>
             <wp:cNvGraphicFramePr>
               <a:graphicFrameLocks xmlns:a="http://schemas.openxmlformats.org/drawingml/2006/main" noChangeAspect="1"/>
             </wp:cNvGraphicFramePr>
@@ -3515,7 +3751,7 @@
               <a:graphicData uri="http://schemas.openxmlformats.org/drawingml/2006/picture">
                 <pic:pic xmlns:pic="http://schemas.openxmlformats.org/drawingml/2006/picture">
                   <pic:nvPicPr>
-                    <pic:cNvPr id="0" name="Picture 18"/>
+                    <pic:cNvPr id="0" name="Picture 12"/>
                     <pic:cNvPicPr>
                       <a:picLocks noChangeAspect="1" noChangeArrowheads="1"/>
                     </pic:cNvPicPr>
@@ -3530,7 +3766,7 @@
                   <pic:spPr bwMode="auto">
                     <a:xfrm>
                       <a:off x="0" y="0"/>
-                      <a:ext cx="2247924" cy="1413888"/>
+                      <a:ext cx="2981107" cy="2739708"/>
                     </a:xfrm>
                     <a:prstGeom prst="rect">
                       <a:avLst/>
@@ -3552,26 +3788,202 @@
     </w:p>
     <w:p>
       <w:pPr>
-        <w:rPr>
-          <w:rFonts w:eastAsiaTheme="minorEastAsia"/>
-        </w:rPr>
-      </w:pPr>
+        <w:pStyle w:val="KeinLeerraum"/>
+        <w:jc w:val="center"/>
+      </w:pPr>
+    </w:p>
+    <w:p>
       <w:r>
         <w:br w:type="page"/>
       </w:r>
     </w:p>
     <w:p>
       <w:pPr>
-        <w:pStyle w:val="KeinLeerraum"/>
-        <w:spacing w:before="120" w:after="120"/>
+        <w:ind w:left="0"/>
       </w:pPr>
       <w:r>
         <w:lastRenderedPageBreak/>
-        <w:t>…</w:t>
-      </w:r>
-      <w:r>
-        <w:t xml:space="preserve"> und den Namen des Elementes eingeben sollen</w:t>
-      </w:r>
+        <w:t xml:space="preserve">Unter </w:t>
+      </w:r>
+      <w:r>
+        <w:rPr>
+          <w:b/>
+          <w:u w:val="single"/>
+        </w:rPr>
+        <w:t>Datei öffnen…</w:t>
+      </w:r>
+      <w:r>
+        <w:t xml:space="preserve"> ist es möglich Sie ein bereits bestehendes Projekt zu suchen und zu öffnen.</w:t>
+      </w:r>
+    </w:p>
+    <w:p>
+      <w:pPr>
+        <w:ind w:left="0"/>
+      </w:pPr>
+      <w:r>
+        <w:t xml:space="preserve">Unter </w:t>
+      </w:r>
+      <w:r>
+        <w:rPr>
+          <w:b/>
+          <w:u w:val="single"/>
+        </w:rPr>
+        <w:t>Datei speichern…</w:t>
+      </w:r>
+      <w:r>
+        <w:t xml:space="preserve"> und </w:t>
+      </w:r>
+      <w:r>
+        <w:rPr>
+          <w:b/>
+          <w:u w:val="single"/>
+        </w:rPr>
+        <w:t>Datei speichern unter…</w:t>
+      </w:r>
+      <w:r>
+        <w:t xml:space="preserve"> ist es Ihnen möglich das Projekt abzuspeichern. </w:t>
+      </w:r>
+    </w:p>
+    <w:p>
+      <w:pPr>
+        <w:ind w:left="0"/>
+      </w:pPr>
+      <w:r>
+        <w:t xml:space="preserve">Unter dem Punkt </w:t>
+      </w:r>
+      <w:r>
+        <w:rPr>
+          <w:b/>
+          <w:u w:val="single"/>
+        </w:rPr>
+        <w:t>Info</w:t>
+      </w:r>
+      <w:r>
+        <w:rPr>
+          <w:b/>
+        </w:rPr>
+        <w:t xml:space="preserve"> </w:t>
+      </w:r>
+      <w:r>
+        <w:t>erfahren Sie Informationen über das Programm.</w:t>
+      </w:r>
+    </w:p>
+    <w:p>
+      <w:pPr>
+        <w:ind w:left="0"/>
+      </w:pPr>
+      <w:r>
+        <w:t xml:space="preserve">Mit </w:t>
+      </w:r>
+      <w:r>
+        <w:rPr>
+          <w:b/>
+          <w:u w:val="single"/>
+        </w:rPr>
+        <w:t>Beenden</w:t>
+      </w:r>
+      <w:r>
+        <w:t xml:space="preserve"> wird das Programm geschlossen.</w:t>
+      </w:r>
+    </w:p>
+    <w:p>
+      <w:pPr>
+        <w:ind w:left="0"/>
+      </w:pPr>
+      <w:r>
+        <w:t xml:space="preserve">Mit </w:t>
+      </w:r>
+      <w:r>
+        <w:rPr>
+          <w:b/>
+          <w:u w:val="single"/>
+        </w:rPr>
+        <w:t>Abmelden</w:t>
+      </w:r>
+      <w:r>
+        <w:t xml:space="preserve"> können die Benu</w:t>
+      </w:r>
+      <w:r>
+        <w:t>t</w:t>
+      </w:r>
+      <w:r>
+        <w:t>zer</w:t>
+      </w:r>
+      <w:r>
+        <w:t>i</w:t>
+      </w:r>
+      <w:r>
+        <w:t>nnen sich vom Programm abmelden und kehren nach einem Bestätigungsklick zum Anmeldebildschirm zurück.</w:t>
+      </w:r>
+    </w:p>
+    <w:p>
+      <w:pPr>
+        <w:pStyle w:val="berschrift4"/>
+        <w:ind w:left="0"/>
+      </w:pPr>
+      <w:r>
+        <w:t>Menü „Elemente“</w:t>
+      </w:r>
+    </w:p>
+    <w:p>
+      <w:pPr>
+        <w:pStyle w:val="KeinLeerraum"/>
+      </w:pPr>
+      <w:r>
+        <w:t>Unter diesem Menüpunkt</w:t>
+      </w:r>
+      <w:r>
+        <w:t xml:space="preserve"> werden die Elemente des Baumes(</w:t>
+      </w:r>
+      <w:r>
+        <w:t>links</w:t>
+      </w:r>
+      <w:r>
+        <w:t>)</w:t>
+      </w:r>
+      <w:r>
+        <w:t xml:space="preserve"> editiert.</w:t>
+      </w:r>
+    </w:p>
+    <w:p>
+      <w:pPr>
+        <w:pStyle w:val="KeinLeerraum"/>
+      </w:pPr>
+    </w:p>
+    <w:p>
+      <w:pPr>
+        <w:pStyle w:val="KeinLeerraum"/>
+        <w:rPr>
+          <w:b/>
+          <w:u w:val="single"/>
+        </w:rPr>
+      </w:pPr>
+      <w:r>
+        <w:rPr>
+          <w:b/>
+          <w:u w:val="single"/>
+        </w:rPr>
+        <w:t xml:space="preserve"> „Element hier erstellen“:</w:t>
+      </w:r>
+    </w:p>
+    <w:p>
+      <w:pPr>
+        <w:pStyle w:val="KeinLeerraum"/>
+      </w:pPr>
+      <w:r>
+        <w:t>Zunächst müssen Sie das Element aussuchen unter dem Sie ein Neues</w:t>
+      </w:r>
+      <w:r>
+        <w:t xml:space="preserve"> Element </w:t>
+      </w:r>
+      <w:r>
+        <w:t xml:space="preserve">einfügen möchten. Ist dieses getan klicken Sie auf den Punkt „Element hier erstellen“. </w:t>
+      </w:r>
+    </w:p>
+    <w:p>
+      <w:pPr>
+        <w:pStyle w:val="KeinLeerraum"/>
+      </w:pPr>
     </w:p>
     <w:p>
       <w:pPr>
@@ -3584,7 +3996,7 @@
           <w:lang w:eastAsia="de-DE"/>
         </w:rPr>
         <w:pict>
-          <v:oval id="_x0000_s1071" style="position:absolute;left:0;text-align:left;margin-left:175.15pt;margin-top:84.25pt;width:54pt;height:26.25pt;z-index:251681792" filled="f" strokeweight="1.5pt"/>
+          <v:oval id="_x0000_s1076" style="position:absolute;left:0;text-align:left;margin-left:9.35pt;margin-top:10.4pt;width:123.35pt;height:109.55pt;z-index:251688960" filled="f" strokeweight="1.5pt"/>
         </w:pict>
       </w:r>
       <w:r>
@@ -3592,11 +4004,20 @@
           <w:noProof/>
           <w:lang w:eastAsia="de-DE"/>
         </w:rPr>
+        <w:pict>
+          <v:oval id="_x0000_s1072" style="position:absolute;left:0;text-align:left;margin-left:12.15pt;margin-top:145.6pt;width:61.25pt;height:15.05pt;z-index:251682816" filled="f" strokeweight="1.5pt"/>
+        </w:pict>
+      </w:r>
+      <w:r>
+        <w:rPr>
+          <w:noProof/>
+          <w:lang w:eastAsia="de-DE"/>
+        </w:rPr>
         <w:drawing>
           <wp:inline distT="0" distB="0" distL="0" distR="0">
-            <wp:extent cx="2260147" cy="1438275"/>
-            <wp:effectExtent l="19050" t="0" r="6803" b="0"/>
-            <wp:docPr id="34" name="Bild 19"/>
+            <wp:extent cx="5756910" cy="2727325"/>
+            <wp:effectExtent l="19050" t="0" r="0" b="0"/>
+            <wp:docPr id="32" name="Bild 13"/>
             <wp:cNvGraphicFramePr>
               <a:graphicFrameLocks xmlns:a="http://schemas.openxmlformats.org/drawingml/2006/main" noChangeAspect="1"/>
             </wp:cNvGraphicFramePr>
@@ -3604,7 +4025,7 @@
               <a:graphicData uri="http://schemas.openxmlformats.org/drawingml/2006/picture">
                 <pic:pic xmlns:pic="http://schemas.openxmlformats.org/drawingml/2006/picture">
                   <pic:nvPicPr>
-                    <pic:cNvPr id="0" name="Picture 19"/>
+                    <pic:cNvPr id="0" name="Picture 13"/>
                     <pic:cNvPicPr>
                       <a:picLocks noChangeAspect="1" noChangeArrowheads="1"/>
                     </pic:cNvPicPr>
@@ -3619,7 +4040,185 @@
                   <pic:spPr bwMode="auto">
                     <a:xfrm>
                       <a:off x="0" y="0"/>
-                      <a:ext cx="2273030" cy="1446473"/>
+                      <a:ext cx="5756910" cy="2727325"/>
+                    </a:xfrm>
+                    <a:prstGeom prst="rect">
+                      <a:avLst/>
+                    </a:prstGeom>
+                    <a:noFill/>
+                    <a:ln w="9525">
+                      <a:noFill/>
+                      <a:miter lim="800000"/>
+                      <a:headEnd/>
+                      <a:tailEnd/>
+                    </a:ln>
+                  </pic:spPr>
+                </pic:pic>
+              </a:graphicData>
+            </a:graphic>
+          </wp:inline>
+        </w:drawing>
+      </w:r>
+    </w:p>
+    <w:p>
+      <w:pPr>
+        <w:pStyle w:val="KeinLeerraum"/>
+        <w:jc w:val="center"/>
+      </w:pPr>
+    </w:p>
+    <w:p>
+      <w:pPr>
+        <w:pStyle w:val="KeinLeerraum"/>
+      </w:pPr>
+      <w:r>
+        <w:t>Es öffnet sich ein Fenster, in dem Sie zwischen einer Tabelle, die weitere Elemente enthalten kann, oder ein</w:t>
+      </w:r>
+      <w:r>
+        <w:t xml:space="preserve">em </w:t>
+      </w:r>
+      <w:r>
+        <w:t>Blatt wählen müssen</w:t>
+      </w:r>
+      <w:r>
+        <w:t>, falls das Oberelement nicht die Übersicht ist. (Dort kann nur ein Bereich eingefügt werden)</w:t>
+      </w:r>
+    </w:p>
+    <w:p>
+      <w:pPr>
+        <w:pStyle w:val="KeinLeerraum"/>
+        <w:jc w:val="center"/>
+      </w:pPr>
+      <w:r>
+        <w:rPr>
+          <w:noProof/>
+          <w:lang w:eastAsia="de-DE"/>
+        </w:rPr>
+        <w:pict>
+          <v:oval id="_x0000_s1070" style="position:absolute;left:0;text-align:left;margin-left:170.1pt;margin-top:90.05pt;width:58.95pt;height:26.25pt;z-index:251680768" filled="f" strokeweight="1.5pt"/>
+        </w:pict>
+      </w:r>
+      <w:r>
+        <w:rPr>
+          <w:noProof/>
+          <w:lang w:eastAsia="de-DE"/>
+        </w:rPr>
+        <w:drawing>
+          <wp:inline distT="0" distB="0" distL="0" distR="0">
+            <wp:extent cx="2549222" cy="1692714"/>
+            <wp:effectExtent l="19050" t="0" r="3478" b="0"/>
+            <wp:docPr id="33" name="Bild 14"/>
+            <wp:cNvGraphicFramePr>
+              <a:graphicFrameLocks xmlns:a="http://schemas.openxmlformats.org/drawingml/2006/main" noChangeAspect="1"/>
+            </wp:cNvGraphicFramePr>
+            <a:graphic xmlns:a="http://schemas.openxmlformats.org/drawingml/2006/main">
+              <a:graphicData uri="http://schemas.openxmlformats.org/drawingml/2006/picture">
+                <pic:pic xmlns:pic="http://schemas.openxmlformats.org/drawingml/2006/picture">
+                  <pic:nvPicPr>
+                    <pic:cNvPr id="0" name="Picture 14"/>
+                    <pic:cNvPicPr>
+                      <a:picLocks noChangeAspect="1" noChangeArrowheads="1"/>
+                    </pic:cNvPicPr>
+                  </pic:nvPicPr>
+                  <pic:blipFill>
+                    <a:blip r:embed="rId25"/>
+                    <a:srcRect/>
+                    <a:stretch>
+                      <a:fillRect/>
+                    </a:stretch>
+                  </pic:blipFill>
+                  <pic:spPr bwMode="auto">
+                    <a:xfrm>
+                      <a:off x="0" y="0"/>
+                      <a:ext cx="2551989" cy="1694551"/>
+                    </a:xfrm>
+                    <a:prstGeom prst="rect">
+                      <a:avLst/>
+                    </a:prstGeom>
+                    <a:noFill/>
+                    <a:ln w="9525">
+                      <a:noFill/>
+                      <a:miter lim="800000"/>
+                      <a:headEnd/>
+                      <a:tailEnd/>
+                    </a:ln>
+                  </pic:spPr>
+                </pic:pic>
+              </a:graphicData>
+            </a:graphic>
+          </wp:inline>
+        </w:drawing>
+      </w:r>
+    </w:p>
+    <w:p>
+      <w:pPr>
+        <w:rPr>
+          <w:rFonts w:eastAsiaTheme="minorEastAsia"/>
+        </w:rPr>
+      </w:pPr>
+      <w:r>
+        <w:br w:type="page"/>
+      </w:r>
+    </w:p>
+    <w:p>
+      <w:pPr>
+        <w:pStyle w:val="KeinLeerraum"/>
+        <w:spacing w:before="120" w:after="120"/>
+      </w:pPr>
+      <w:r>
+        <w:lastRenderedPageBreak/>
+        <w:t>…</w:t>
+      </w:r>
+      <w:r>
+        <w:t xml:space="preserve"> und den Namen des Elementes eingeben sollen</w:t>
+      </w:r>
+    </w:p>
+    <w:p>
+      <w:pPr>
+        <w:pStyle w:val="KeinLeerraum"/>
+        <w:jc w:val="center"/>
+      </w:pPr>
+      <w:r>
+        <w:rPr>
+          <w:noProof/>
+          <w:lang w:eastAsia="de-DE"/>
+        </w:rPr>
+        <w:pict>
+          <v:oval id="_x0000_s1071" style="position:absolute;left:0;text-align:left;margin-left:175.15pt;margin-top:84.25pt;width:54pt;height:26.25pt;z-index:251681792" filled="f" strokeweight="1.5pt"/>
+        </w:pict>
+      </w:r>
+      <w:r>
+        <w:rPr>
+          <w:noProof/>
+          <w:lang w:eastAsia="de-DE"/>
+        </w:rPr>
+        <w:drawing>
+          <wp:inline distT="0" distB="0" distL="0" distR="0">
+            <wp:extent cx="2588978" cy="1598959"/>
+            <wp:effectExtent l="19050" t="0" r="1822" b="0"/>
+            <wp:docPr id="35" name="Bild 15"/>
+            <wp:cNvGraphicFramePr>
+              <a:graphicFrameLocks xmlns:a="http://schemas.openxmlformats.org/drawingml/2006/main" noChangeAspect="1"/>
+            </wp:cNvGraphicFramePr>
+            <a:graphic xmlns:a="http://schemas.openxmlformats.org/drawingml/2006/main">
+              <a:graphicData uri="http://schemas.openxmlformats.org/drawingml/2006/picture">
+                <pic:pic xmlns:pic="http://schemas.openxmlformats.org/drawingml/2006/picture">
+                  <pic:nvPicPr>
+                    <pic:cNvPr id="0" name="Picture 15"/>
+                    <pic:cNvPicPr>
+                      <a:picLocks noChangeAspect="1" noChangeArrowheads="1"/>
+                    </pic:cNvPicPr>
+                  </pic:nvPicPr>
+                  <pic:blipFill>
+                    <a:blip r:embed="rId26"/>
+                    <a:srcRect/>
+                    <a:stretch>
+                      <a:fillRect/>
+                    </a:stretch>
+                  </pic:blipFill>
+                  <pic:spPr bwMode="auto">
+                    <a:xfrm>
+                      <a:off x="0" y="0"/>
+                      <a:ext cx="2589362" cy="1599196"/>
                     </a:xfrm>
                     <a:prstGeom prst="rect">
                       <a:avLst/>
@@ -3709,7 +4308,7 @@
                     </pic:cNvPicPr>
                   </pic:nvPicPr>
                   <pic:blipFill>
-                    <a:blip r:embed="rId25"/>
+                    <a:blip r:embed="rId27"/>
                     <a:srcRect/>
                     <a:stretch>
                       <a:fillRect/>
@@ -3812,14 +4411,13 @@
         <w:rPr>
           <w:b/>
           <w:noProof/>
-          <w:u w:val="single"/>
           <w:lang w:eastAsia="de-DE"/>
         </w:rPr>
         <w:drawing>
           <wp:inline distT="0" distB="0" distL="0" distR="0">
-            <wp:extent cx="2501514" cy="2488337"/>
-            <wp:effectExtent l="19050" t="0" r="0" b="0"/>
-            <wp:docPr id="15" name="Bild 4"/>
+            <wp:extent cx="2837389" cy="2790908"/>
+            <wp:effectExtent l="19050" t="0" r="1061" b="0"/>
+            <wp:docPr id="36" name="Bild 16"/>
             <wp:cNvGraphicFramePr>
               <a:graphicFrameLocks xmlns:a="http://schemas.openxmlformats.org/drawingml/2006/main" noChangeAspect="1"/>
             </wp:cNvGraphicFramePr>
@@ -3827,13 +4425,13 @@
               <a:graphicData uri="http://schemas.openxmlformats.org/drawingml/2006/picture">
                 <pic:pic xmlns:pic="http://schemas.openxmlformats.org/drawingml/2006/picture">
                   <pic:nvPicPr>
-                    <pic:cNvPr id="0" name="Picture 4"/>
+                    <pic:cNvPr id="0" name="Picture 16"/>
                     <pic:cNvPicPr>
                       <a:picLocks noChangeAspect="1" noChangeArrowheads="1"/>
                     </pic:cNvPicPr>
                   </pic:nvPicPr>
                   <pic:blipFill>
-                    <a:blip r:embed="rId26"/>
+                    <a:blip r:embed="rId28"/>
                     <a:srcRect/>
                     <a:stretch>
                       <a:fillRect/>
@@ -3842,7 +4440,7 @@
                   <pic:spPr bwMode="auto">
                     <a:xfrm>
                       <a:off x="0" y="0"/>
-                      <a:ext cx="2504267" cy="2491075"/>
+                      <a:ext cx="2840101" cy="2793576"/>
                     </a:xfrm>
                     <a:prstGeom prst="rect">
                       <a:avLst/>
@@ -3870,18 +4468,30 @@
         <w:t>Das</w:t>
       </w:r>
       <w:r>
-        <w:t xml:space="preserve"> Element wurde erfolgreich verschoben. Wird eine Fehlermeldung ausgegeben oder das Element plötzlich nicht mehr bzw. nicht an der richtigen Stelle angezeigt, wenden Sie sich bitte an den Administrator.</w:t>
-      </w:r>
-    </w:p>
-    <w:p>
-      <w:pPr>
-        <w:pStyle w:val="KeinLeerraum"/>
-      </w:pPr>
-    </w:p>
-    <w:p>
-      <w:pPr>
-        <w:pStyle w:val="KeinLeerraum"/>
-        <w:rPr>
+        <w:t xml:space="preserve"> Element wurde erfolgreich verschoben. Wird eine Fehlermeldung ausgegeben oder das Element plötzlich nicht mehr bzw. nicht an der richtigen Stelle angezeigt, wenden Sie sich bitte an d</w:t>
+      </w:r>
+      <w:r>
+        <w:t>ie</w:t>
+      </w:r>
+      <w:r>
+        <w:t xml:space="preserve"> Administrator</w:t>
+      </w:r>
+      <w:r>
+        <w:t>in</w:t>
+      </w:r>
+      <w:r>
+        <w:t>.</w:t>
+      </w:r>
+    </w:p>
+    <w:p>
+      <w:pPr>
+        <w:pStyle w:val="KeinLeerraum"/>
+      </w:pPr>
+    </w:p>
+    <w:p>
+      <w:pPr>
+        <w:rPr>
+          <w:rFonts w:eastAsiaTheme="minorEastAsia"/>
           <w:b/>
           <w:u w:val="single"/>
         </w:rPr>
@@ -3891,50 +4501,80 @@
           <w:b/>
           <w:u w:val="single"/>
         </w:rPr>
+        <w:br w:type="page"/>
+      </w:r>
+    </w:p>
+    <w:p>
+      <w:pPr>
+        <w:pStyle w:val="KeinLeerraum"/>
+        <w:rPr>
+          <w:b/>
+          <w:color w:val="FF0000"/>
+          <w:u w:val="single"/>
+        </w:rPr>
+      </w:pPr>
+      <w:r>
+        <w:rPr>
+          <w:b/>
+          <w:color w:val="FF0000"/>
+          <w:u w:val="single"/>
+        </w:rPr>
+        <w:lastRenderedPageBreak/>
         <w:t>„Element umbenennen“:</w:t>
       </w:r>
-      <w:r>
+    </w:p>
+    <w:p>
+      <w:pPr>
+        <w:pStyle w:val="KeinLeerraum"/>
+      </w:pPr>
+      <w:r>
+        <w:t xml:space="preserve">Sie werden aufgefordert, einen neuen Namen für das </w:t>
+      </w:r>
+      <w:r>
+        <w:t>ausgewählte Element</w:t>
+      </w:r>
+      <w:r>
+        <w:t xml:space="preserve"> einzugeben.</w:t>
+      </w:r>
+    </w:p>
+    <w:p>
+      <w:pPr>
+        <w:pStyle w:val="KeinLeerraum"/>
+        <w:rPr>
+          <w:b/>
+          <w:color w:val="FF0000"/>
+          <w:u w:val="single"/>
+        </w:rPr>
+      </w:pPr>
+      <w:r>
+        <w:rPr>
+          <w:b/>
+          <w:color w:val="FF0000"/>
+          <w:u w:val="single"/>
+        </w:rPr>
+        <w:t>//net nur im menü sondern auch im jtable kann mans ändern</w:t>
+      </w:r>
+    </w:p>
+    <w:p>
+      <w:pPr>
+        <w:pStyle w:val="KeinLeerraum"/>
+        <w:jc w:val="center"/>
         <w:rPr>
           <w:b/>
           <w:u w:val="single"/>
         </w:rPr>
-        <w:br w:type="textWrapping" w:clear="all"/>
-      </w:r>
+      </w:pPr>
       <w:r>
         <w:rPr>
           <w:b/>
-          <w:u w:val="single"/>
-        </w:rPr>
-        <w:t>„Element entfernen“:</w:t>
-      </w:r>
-    </w:p>
-    <w:p>
-      <w:pPr>
-        <w:pStyle w:val="KeinLeerraum"/>
-      </w:pPr>
-      <w:r>
-        <w:t>Zunächst</w:t>
-      </w:r>
-      <w:r>
-        <w:t xml:space="preserve"> wählen Sie links in dem Datenbaum das gewünschte Element, es kann eine Tabelle oder ein Blatt gelöscht werden, aus und drücken Sie unter dem Menü „Elemente“ den Punkt „Element entfernen“.</w:t>
-      </w:r>
-    </w:p>
-    <w:p>
-      <w:pPr>
-        <w:pStyle w:val="KeinLeerraum"/>
-        <w:jc w:val="center"/>
-      </w:pPr>
-      <w:r>
-        <w:rPr>
           <w:noProof/>
           <w:lang w:eastAsia="de-DE"/>
         </w:rPr>
-        <w:lastRenderedPageBreak/>
         <w:drawing>
           <wp:inline distT="0" distB="0" distL="0" distR="0">
-            <wp:extent cx="2632075" cy="1160780"/>
-            <wp:effectExtent l="19050" t="0" r="0" b="0"/>
-            <wp:docPr id="17" name="Bild 6"/>
+            <wp:extent cx="2334536" cy="1357172"/>
+            <wp:effectExtent l="19050" t="0" r="8614" b="0"/>
+            <wp:docPr id="37" name="Bild 17"/>
             <wp:cNvGraphicFramePr>
               <a:graphicFrameLocks xmlns:a="http://schemas.openxmlformats.org/drawingml/2006/main" noChangeAspect="1"/>
             </wp:cNvGraphicFramePr>
@@ -3942,13 +4582,13 @@
               <a:graphicData uri="http://schemas.openxmlformats.org/drawingml/2006/picture">
                 <pic:pic xmlns:pic="http://schemas.openxmlformats.org/drawingml/2006/picture">
                   <pic:nvPicPr>
-                    <pic:cNvPr id="0" name="Picture 6"/>
+                    <pic:cNvPr id="0" name="Picture 17"/>
                     <pic:cNvPicPr>
                       <a:picLocks noChangeAspect="1" noChangeArrowheads="1"/>
                     </pic:cNvPicPr>
                   </pic:nvPicPr>
                   <pic:blipFill>
-                    <a:blip r:embed="rId27"/>
+                    <a:blip r:embed="rId29"/>
                     <a:srcRect/>
                     <a:stretch>
                       <a:fillRect/>
@@ -3957,7 +4597,7 @@
                   <pic:spPr bwMode="auto">
                     <a:xfrm>
                       <a:off x="0" y="0"/>
-                      <a:ext cx="2632075" cy="1160780"/>
+                      <a:ext cx="2331687" cy="1355516"/>
                     </a:xfrm>
                     <a:prstGeom prst="rect">
                       <a:avLst/>
@@ -3980,142 +4620,31 @@
     <w:p>
       <w:pPr>
         <w:pStyle w:val="KeinLeerraum"/>
-        <w:jc w:val="center"/>
-      </w:pPr>
-    </w:p>
-    <w:p>
-      <w:pPr>
-        <w:pStyle w:val="KeinLeerraum"/>
-      </w:pPr>
-      <w:r>
-        <w:t>Bestätigen Sie Ihre Wahl mit „Ja“.</w:t>
-      </w:r>
-    </w:p>
-    <w:p>
-      <w:pPr>
-        <w:pStyle w:val="KeinLeerraum"/>
-      </w:pPr>
-      <w:r>
-        <w:t>Wenn die Tabelle nur ein Blatt besitzt ist es nicht möglich dieses zu löschen, da jede Tabelle mindestens ein Blatt besitzen muss.</w:t>
-      </w:r>
-    </w:p>
-    <w:p>
-      <w:pPr>
-        <w:pStyle w:val="KeinLeerraum"/>
-      </w:pPr>
-    </w:p>
-    <w:p>
-      <w:pPr>
-        <w:pStyle w:val="KeinLeerraum"/>
-      </w:pPr>
-    </w:p>
-    <w:p>
-      <w:pPr>
-        <w:pStyle w:val="berschrift1"/>
-        <w:ind w:left="360"/>
-      </w:pPr>
-      <w:bookmarkStart w:id="12" w:name="_Toc198841110"/>
-      <w:r>
-        <w:t>Schreiber</w:t>
-      </w:r>
-      <w:r>
-        <w:t>b</w:t>
-      </w:r>
-      <w:r>
-        <w:t>ereich</w:t>
-      </w:r>
-      <w:bookmarkEnd w:id="12"/>
-    </w:p>
-    <w:p>
-      <w:r>
-        <w:t>Einfach den datenbereich reinkopieren</w:t>
-      </w:r>
-    </w:p>
-    <w:p>
-      <w:pPr>
-        <w:pStyle w:val="berschrift1"/>
-        <w:ind w:left="0"/>
-      </w:pPr>
-      <w:bookmarkStart w:id="13" w:name="_Toc198841111"/>
-      <w:r>
-        <w:t>Leser-Bereich</w:t>
-      </w:r>
-      <w:bookmarkEnd w:id="13"/>
-    </w:p>
-    <w:p>
-      <w:pPr>
-        <w:pStyle w:val="KeinLeerraum"/>
-      </w:pPr>
-      <w:r>
-        <w:t xml:space="preserve">Nach der Anmeldung, sofern diese erfolgreich war, öffnet sich für Sie der Leser- oder Userbereich. </w:t>
-      </w:r>
-    </w:p>
-    <w:p>
-      <w:pPr>
-        <w:ind w:left="0"/>
-      </w:pPr>
-      <w:r>
-        <w:t>Dieser Bereich ist für alle User, die keine Schreiberrechte besitzen. Hier können Sie die Daten ansehen.</w:t>
-      </w:r>
-    </w:p>
-    <w:p>
-      <w:pPr>
-        <w:pStyle w:val="berschrift3"/>
-        <w:ind w:left="0"/>
-      </w:pPr>
-      <w:r>
-        <w:t>Menü „Datei“</w:t>
-      </w:r>
-    </w:p>
-    <w:p>
-      <w:r>
-        <w:t xml:space="preserve">Unter </w:t>
-      </w:r>
-      <w:r>
         <w:rPr>
           <w:b/>
           <w:u w:val="single"/>
         </w:rPr>
-        <w:t>Datei öffnen…</w:t>
-      </w:r>
-      <w:r>
-        <w:t xml:space="preserve"> ist es möglich Sie ein bereits bestehendes Projekt zu suchen und zu öffnen.</w:t>
-      </w:r>
-    </w:p>
-    <w:p>
-      <w:r>
-        <w:t xml:space="preserve">Unter dem Punkt </w:t>
+      </w:pPr>
+      <w:r>
+        <w:br w:type="textWrapping" w:clear="all"/>
       </w:r>
       <w:r>
         <w:rPr>
           <w:b/>
           <w:u w:val="single"/>
         </w:rPr>
-        <w:t>Info</w:t>
-      </w:r>
-      <w:r>
-        <w:rPr>
-          <w:b/>
-        </w:rPr>
-        <w:t xml:space="preserve"> </w:t>
-      </w:r>
-      <w:r>
-        <w:t>erfahren Sie Informationen über das Programm.</w:t>
-      </w:r>
-    </w:p>
-    <w:p>
-      <w:r>
-        <w:t xml:space="preserve">Mit </w:t>
-      </w:r>
-      <w:r>
-        <w:rPr>
-          <w:b/>
-          <w:u w:val="single"/>
-        </w:rPr>
-        <w:t>Beenden</w:t>
-      </w:r>
-      <w:r>
-        <w:t xml:space="preserve"> wird das Programm geschlossen.</w:t>
+        <w:t>„Element entfernen“:</w:t>
+      </w:r>
+    </w:p>
+    <w:p>
+      <w:pPr>
+        <w:pStyle w:val="KeinLeerraum"/>
+      </w:pPr>
+      <w:r>
+        <w:t>Zunächst</w:t>
+      </w:r>
+      <w:r>
+        <w:t xml:space="preserve"> wählen Sie links in dem Datenbaum das gewünschte Element, es kann eine Tabelle oder ein Blatt gelöscht werden, aus und drücken Sie unter dem Menü „Elemente“ den Punkt „Element entfernen“.</w:t>
       </w:r>
     </w:p>
     <w:p>
@@ -4128,29 +4657,11 @@
           <w:noProof/>
           <w:lang w:eastAsia="de-DE"/>
         </w:rPr>
-        <w:pict>
-          <v:oval id="_x0000_s1075" style="position:absolute;left:0;text-align:left;margin-left:60.6pt;margin-top:2.4pt;width:63.25pt;height:54.45pt;z-index:251686912" filled="f" strokeweight="1.5pt"/>
-        </w:pict>
-      </w:r>
-      <w:r>
-        <w:rPr>
-          <w:noProof/>
-          <w:lang w:eastAsia="de-DE"/>
-        </w:rPr>
-        <w:pict>
-          <v:oval id="_x0000_s1073" style="position:absolute;left:0;text-align:left;margin-left:148.95pt;margin-top:16.2pt;width:67.55pt;height:20.1pt;z-index:251684864" filled="f" strokecolor="black [3213]" strokeweight="1.5pt"/>
-        </w:pict>
-      </w:r>
-      <w:r>
-        <w:rPr>
-          <w:noProof/>
-          <w:lang w:eastAsia="de-DE"/>
-        </w:rPr>
         <w:drawing>
           <wp:inline distT="0" distB="0" distL="0" distR="0">
-            <wp:extent cx="3940700" cy="2955307"/>
-            <wp:effectExtent l="19050" t="0" r="2650" b="0"/>
-            <wp:docPr id="13" name="Bild 2"/>
+            <wp:extent cx="3296644" cy="1133685"/>
+            <wp:effectExtent l="19050" t="0" r="0" b="0"/>
+            <wp:docPr id="38" name="Bild 18"/>
             <wp:cNvGraphicFramePr>
               <a:graphicFrameLocks xmlns:a="http://schemas.openxmlformats.org/drawingml/2006/main" noChangeAspect="1"/>
             </wp:cNvGraphicFramePr>
@@ -4158,13 +4669,13 @@
               <a:graphicData uri="http://schemas.openxmlformats.org/drawingml/2006/picture">
                 <pic:pic xmlns:pic="http://schemas.openxmlformats.org/drawingml/2006/picture">
                   <pic:nvPicPr>
-                    <pic:cNvPr id="0" name="Picture 2"/>
+                    <pic:cNvPr id="0" name="Picture 18"/>
                     <pic:cNvPicPr>
                       <a:picLocks noChangeAspect="1" noChangeArrowheads="1"/>
                     </pic:cNvPicPr>
                   </pic:nvPicPr>
                   <pic:blipFill>
-                    <a:blip r:embed="rId28"/>
+                    <a:blip r:embed="rId30"/>
                     <a:srcRect/>
                     <a:stretch>
                       <a:fillRect/>
@@ -4173,7 +4684,7 @@
                   <pic:spPr bwMode="auto">
                     <a:xfrm>
                       <a:off x="0" y="0"/>
-                      <a:ext cx="3942969" cy="2957008"/>
+                      <a:ext cx="3300449" cy="1134993"/>
                     </a:xfrm>
                     <a:prstGeom prst="rect">
                       <a:avLst/>
@@ -4195,6 +4706,414 @@
     </w:p>
     <w:p>
       <w:pPr>
+        <w:pStyle w:val="KeinLeerraum"/>
+        <w:jc w:val="center"/>
+      </w:pPr>
+    </w:p>
+    <w:p>
+      <w:pPr>
+        <w:pStyle w:val="KeinLeerraum"/>
+      </w:pPr>
+      <w:r>
+        <w:t>Bestätigen Sie Ihre Wahl mit „Ja“.</w:t>
+      </w:r>
+    </w:p>
+    <w:p>
+      <w:pPr>
+        <w:pStyle w:val="KeinLeerraum"/>
+      </w:pPr>
+      <w:r>
+        <w:t>Wenn die Tabelle nur ein Blatt besitzt ist es nicht möglich dieses zu löschen, da jede Tabelle mindestens ein Blatt besitzen muss.</w:t>
+      </w:r>
+    </w:p>
+    <w:p>
+      <w:pPr>
+        <w:pStyle w:val="KeinLeerraum"/>
+      </w:pPr>
+    </w:p>
+    <w:p>
+      <w:pPr>
+        <w:pStyle w:val="KeinLeerraum"/>
+        <w:rPr>
+          <w:b/>
+          <w:color w:val="FF0000"/>
+          <w:u w:val="single"/>
+        </w:rPr>
+      </w:pPr>
+      <w:r>
+        <w:rPr>
+          <w:b/>
+          <w:color w:val="FF0000"/>
+          <w:u w:val="single"/>
+        </w:rPr>
+        <w:t>„Priorität festlegen</w:t>
+      </w:r>
+      <w:r>
+        <w:rPr>
+          <w:b/>
+          <w:color w:val="FF0000"/>
+          <w:u w:val="single"/>
+        </w:rPr>
+        <w:t>“:</w:t>
+      </w:r>
+    </w:p>
+    <w:p>
+      <w:pPr>
+        <w:pStyle w:val="KeinLeerraum"/>
+        <w:rPr>
+          <w:b/>
+          <w:color w:val="FF0000"/>
+          <w:u w:val="single"/>
+        </w:rPr>
+      </w:pPr>
+      <w:r>
+        <w:rPr>
+          <w:b/>
+          <w:color w:val="FF0000"/>
+          <w:u w:val="single"/>
+        </w:rPr>
+        <w:t>„</w:t>
+      </w:r>
+      <w:r>
+        <w:rPr>
+          <w:b/>
+          <w:color w:val="FF0000"/>
+          <w:u w:val="single"/>
+        </w:rPr>
+        <w:t>Berwertung festlegen</w:t>
+      </w:r>
+      <w:r>
+        <w:rPr>
+          <w:b/>
+          <w:color w:val="FF0000"/>
+          <w:u w:val="single"/>
+        </w:rPr>
+        <w:t>“:</w:t>
+      </w:r>
+    </w:p>
+    <w:p>
+      <w:pPr>
+        <w:pStyle w:val="KeinLeerraum"/>
+        <w:rPr>
+          <w:b/>
+          <w:color w:val="FF0000"/>
+          <w:u w:val="single"/>
+        </w:rPr>
+      </w:pPr>
+      <w:r>
+        <w:rPr>
+          <w:b/>
+          <w:color w:val="FF0000"/>
+          <w:u w:val="single"/>
+        </w:rPr>
+        <w:t>„</w:t>
+      </w:r>
+      <w:r>
+        <w:rPr>
+          <w:b/>
+          <w:color w:val="FF0000"/>
+          <w:u w:val="single"/>
+        </w:rPr>
+        <w:t>Werte in ein Blatt eintragen</w:t>
+      </w:r>
+      <w:r>
+        <w:rPr>
+          <w:b/>
+          <w:color w:val="FF0000"/>
+          <w:u w:val="single"/>
+        </w:rPr>
+        <w:t>“:</w:t>
+      </w:r>
+    </w:p>
+    <w:p>
+      <w:pPr>
+        <w:pStyle w:val="KeinLeerraum"/>
+        <w:rPr>
+          <w:b/>
+          <w:color w:val="FF0000"/>
+          <w:u w:val="single"/>
+        </w:rPr>
+      </w:pPr>
+    </w:p>
+    <w:p>
+      <w:pPr>
+        <w:pStyle w:val="berschrift1"/>
+        <w:ind w:left="0"/>
+      </w:pPr>
+      <w:bookmarkStart w:id="12" w:name="_Toc198889759"/>
+      <w:r>
+        <w:t>Schreiber</w:t>
+      </w:r>
+      <w:r>
+        <w:t>b</w:t>
+      </w:r>
+      <w:r>
+        <w:t>ereich</w:t>
+      </w:r>
+      <w:bookmarkEnd w:id="12"/>
+    </w:p>
+    <w:p>
+      <w:pPr>
+        <w:ind w:left="0"/>
+      </w:pPr>
+      <w:r>
+        <w:t xml:space="preserve">Die </w:t>
+      </w:r>
+      <w:r>
+        <w:t>Schreiber</w:t>
+      </w:r>
+      <w:r>
+        <w:t>in</w:t>
+      </w:r>
+      <w:r>
+        <w:t xml:space="preserve"> hat die erforderlichen Rechte, Daten zu verändern und neu zu erstellen.</w:t>
+      </w:r>
+      <w:r>
+        <w:t xml:space="preserve"> </w:t>
+      </w:r>
+    </w:p>
+    <w:p>
+      <w:pPr>
+        <w:ind w:left="0"/>
+        <w:rPr>
+          <w:color w:val="FF0000"/>
+        </w:rPr>
+      </w:pPr>
+      <w:r>
+        <w:rPr>
+          <w:color w:val="FF0000"/>
+        </w:rPr>
+        <w:t>Kopie vom Datenbereich des Admins wird da reinkommen. Und zwar alles!</w:t>
+      </w:r>
+    </w:p>
+    <w:p>
+      <w:pPr>
+        <w:pStyle w:val="KeinLeerraum"/>
+        <w:rPr>
+          <w:b/>
+          <w:u w:val="single"/>
+        </w:rPr>
+      </w:pPr>
+      <w:bookmarkStart w:id="13" w:name="_Toc198889760"/>
+      <w:r>
+        <w:rPr>
+          <w:b/>
+          <w:u w:val="single"/>
+        </w:rPr>
+        <w:t>Passwort ändern:</w:t>
+      </w:r>
+    </w:p>
+    <w:p>
+      <w:pPr>
+        <w:pStyle w:val="KeinLeerraum"/>
+      </w:pPr>
+      <w:r>
+        <w:t>Bitte wenden Sie sich an die Administratorin wenn Sie Ihr Passwort vergessen haben  oder es einfach ändern lassen wollen.</w:t>
+      </w:r>
+    </w:p>
+    <w:p>
+      <w:pPr>
+        <w:pStyle w:val="berschrift1"/>
+        <w:ind w:left="0"/>
+      </w:pPr>
+      <w:r>
+        <w:t>Leser-Bereich</w:t>
+      </w:r>
+      <w:bookmarkEnd w:id="13"/>
+    </w:p>
+    <w:p>
+      <w:pPr>
+        <w:pStyle w:val="KeinLeerraum"/>
+      </w:pPr>
+      <w:r>
+        <w:t xml:space="preserve">Nach der Anmeldung, sofern diese erfolgreich war, öffnet sich für Sie der Leser- oder Userbereich. </w:t>
+      </w:r>
+    </w:p>
+    <w:p>
+      <w:pPr>
+        <w:ind w:left="0"/>
+      </w:pPr>
+      <w:r>
+        <w:t>Dieser Bereich ist für alle User</w:t>
+      </w:r>
+      <w:r>
+        <w:t>innen</w:t>
+      </w:r>
+      <w:r>
+        <w:t>, die keine Schreiberrechte besitzen. Hier können Sie die Daten ansehen.</w:t>
+      </w:r>
+    </w:p>
+    <w:p>
+      <w:pPr>
+        <w:pStyle w:val="berschrift3"/>
+        <w:ind w:left="0"/>
+      </w:pPr>
+      <w:bookmarkStart w:id="14" w:name="_Toc198889761"/>
+      <w:r>
+        <w:t>Menü „Datei“</w:t>
+      </w:r>
+      <w:bookmarkEnd w:id="14"/>
+    </w:p>
+    <w:p>
+      <w:pPr>
+        <w:spacing w:after="120"/>
+        <w:ind w:left="0"/>
+      </w:pPr>
+      <w:r>
+        <w:t xml:space="preserve">Unter </w:t>
+      </w:r>
+      <w:r>
+        <w:rPr>
+          <w:b/>
+          <w:u w:val="single"/>
+        </w:rPr>
+        <w:t>Datei öffnen…</w:t>
+      </w:r>
+      <w:r>
+        <w:t xml:space="preserve"> ist es möglich Sie ein bereits bestehendes Projekt zu suchen und zu öffnen.</w:t>
+      </w:r>
+    </w:p>
+    <w:p>
+      <w:pPr>
+        <w:spacing w:after="120"/>
+        <w:ind w:left="0"/>
+      </w:pPr>
+      <w:r>
+        <w:t xml:space="preserve">Unter dem Punkt </w:t>
+      </w:r>
+      <w:r>
+        <w:rPr>
+          <w:b/>
+          <w:u w:val="single"/>
+        </w:rPr>
+        <w:t>Info</w:t>
+      </w:r>
+      <w:r>
+        <w:rPr>
+          <w:b/>
+        </w:rPr>
+        <w:t xml:space="preserve"> </w:t>
+      </w:r>
+      <w:r>
+        <w:t>erfahren Sie Informationen über das Programm.</w:t>
+      </w:r>
+    </w:p>
+    <w:p>
+      <w:pPr>
+        <w:spacing w:after="120"/>
+        <w:ind w:left="0"/>
+      </w:pPr>
+      <w:r>
+        <w:lastRenderedPageBreak/>
+        <w:t xml:space="preserve">Mit </w:t>
+      </w:r>
+      <w:r>
+        <w:rPr>
+          <w:b/>
+          <w:u w:val="single"/>
+        </w:rPr>
+        <w:t>Beenden</w:t>
+      </w:r>
+      <w:r>
+        <w:t xml:space="preserve"> wird das Programm geschlossen.</w:t>
+      </w:r>
+    </w:p>
+    <w:p>
+      <w:pPr>
+        <w:spacing w:after="120"/>
+        <w:ind w:left="0"/>
+      </w:pPr>
+      <w:r>
+        <w:t xml:space="preserve">Mit </w:t>
+      </w:r>
+      <w:r>
+        <w:rPr>
+          <w:b/>
+          <w:u w:val="single"/>
+        </w:rPr>
+        <w:t>Abmelden</w:t>
+      </w:r>
+      <w:r>
+        <w:t xml:space="preserve"> kehrt der Benutzer zum Anmeldebildschirm zurück.</w:t>
+      </w:r>
+    </w:p>
+    <w:p>
+      <w:pPr>
+        <w:pStyle w:val="KeinLeerraum"/>
+        <w:jc w:val="center"/>
+      </w:pPr>
+      <w:r>
+        <w:rPr>
+          <w:noProof/>
+          <w:lang w:eastAsia="de-DE"/>
+        </w:rPr>
+        <w:pict>
+          <v:oval id="_x0000_s1073" style="position:absolute;left:0;text-align:left;margin-left:115.75pt;margin-top:31.15pt;width:125.8pt;height:20.1pt;z-index:251684864" filled="f" strokecolor="black [3213]" strokeweight="1.5pt"/>
+        </w:pict>
+      </w:r>
+      <w:r>
+        <w:rPr>
+          <w:noProof/>
+          <w:lang w:eastAsia="de-DE"/>
+        </w:rPr>
+        <w:pict>
+          <v:oval id="_x0000_s1075" style="position:absolute;left:0;text-align:left;margin-left:23.65pt;margin-top:27.45pt;width:63.25pt;height:54.45pt;z-index:251686912" filled="f" strokeweight="1.5pt"/>
+        </w:pict>
+      </w:r>
+      <w:r>
+        <w:rPr>
+          <w:noProof/>
+          <w:lang w:eastAsia="de-DE"/>
+        </w:rPr>
+        <w:drawing>
+          <wp:inline distT="0" distB="0" distL="0" distR="0">
+            <wp:extent cx="5419643" cy="2036102"/>
+            <wp:effectExtent l="19050" t="0" r="0" b="0"/>
+            <wp:docPr id="39" name="Bild 19"/>
+            <wp:cNvGraphicFramePr>
+              <a:graphicFrameLocks xmlns:a="http://schemas.openxmlformats.org/drawingml/2006/main" noChangeAspect="1"/>
+            </wp:cNvGraphicFramePr>
+            <a:graphic xmlns:a="http://schemas.openxmlformats.org/drawingml/2006/main">
+              <a:graphicData uri="http://schemas.openxmlformats.org/drawingml/2006/picture">
+                <pic:pic xmlns:pic="http://schemas.openxmlformats.org/drawingml/2006/picture">
+                  <pic:nvPicPr>
+                    <pic:cNvPr id="0" name="Picture 19"/>
+                    <pic:cNvPicPr>
+                      <a:picLocks noChangeAspect="1" noChangeArrowheads="1"/>
+                    </pic:cNvPicPr>
+                  </pic:nvPicPr>
+                  <pic:blipFill>
+                    <a:blip r:embed="rId31"/>
+                    <a:srcRect/>
+                    <a:stretch>
+                      <a:fillRect/>
+                    </a:stretch>
+                  </pic:blipFill>
+                  <pic:spPr bwMode="auto">
+                    <a:xfrm>
+                      <a:off x="0" y="0"/>
+                      <a:ext cx="5422764" cy="2037274"/>
+                    </a:xfrm>
+                    <a:prstGeom prst="rect">
+                      <a:avLst/>
+                    </a:prstGeom>
+                    <a:noFill/>
+                    <a:ln w="9525">
+                      <a:noFill/>
+                      <a:miter lim="800000"/>
+                      <a:headEnd/>
+                      <a:tailEnd/>
+                    </a:ln>
+                  </pic:spPr>
+                </pic:pic>
+              </a:graphicData>
+            </a:graphic>
+          </wp:inline>
+        </w:drawing>
+      </w:r>
+    </w:p>
+    <w:p>
+      <w:pPr>
         <w:ind w:left="0"/>
         <w:rPr>
           <w:rFonts w:asciiTheme="majorHAnsi" w:eastAsiaTheme="majorEastAsia" w:hAnsiTheme="majorHAnsi" w:cstheme="majorBidi"/>
@@ -4209,9 +5128,11 @@
         <w:pStyle w:val="berschrift3"/>
         <w:ind w:left="0"/>
       </w:pPr>
+      <w:bookmarkStart w:id="15" w:name="_Toc198889762"/>
       <w:r>
         <w:t>Diagrammansicht</w:t>
       </w:r>
+      <w:bookmarkEnd w:id="15"/>
     </w:p>
     <w:p>
       <w:pPr>
@@ -4250,15 +5171,43 @@
       </w:pPr>
       <w:r>
         <w:br w:type="textWrapping" w:clear="all"/>
+      </w:r>
+      <w:bookmarkStart w:id="16" w:name="_Toc198889763"/>
+      <w:r>
         <w:t>Werte</w:t>
       </w:r>
-    </w:p>
-    <w:p>
-      <w:pPr>
-        <w:pStyle w:val="KeinLeerraum"/>
-      </w:pPr>
-      <w:r>
-        <w:t>Neben der Diagrammansicht gibt es auch noch den Tab „Werte“. Dort sind in einer Liste genau aufgelistet welche Blätter sie hat, welche Schulnote und welche Gewichtung sie besitzt.</w:t>
+      <w:bookmarkEnd w:id="16"/>
+    </w:p>
+    <w:p>
+      <w:pPr>
+        <w:pStyle w:val="KeinLeerraum"/>
+      </w:pPr>
+      <w:r>
+        <w:t xml:space="preserve">Neben der Diagrammansicht gibt es auch noch den Tab „Werte“. Dort sind in einer Liste genau aufgelistet welche </w:t>
+      </w:r>
+      <w:r>
+        <w:t>Unterelemente</w:t>
+      </w:r>
+      <w:r>
+        <w:t xml:space="preserve"> sie hat, welche Schulnote</w:t>
+      </w:r>
+      <w:r>
+        <w:t>n</w:t>
+      </w:r>
+      <w:r>
+        <w:t xml:space="preserve"> und welche </w:t>
+      </w:r>
+      <w:r>
+        <w:t>Prioritäten</w:t>
+      </w:r>
+      <w:r>
+        <w:t xml:space="preserve"> </w:t>
+      </w:r>
+      <w:r>
+        <w:t>diese besitzen</w:t>
+      </w:r>
+      <w:r>
+        <w:t>.</w:t>
       </w:r>
     </w:p>
     <w:p>
@@ -4283,8 +5232,26 @@
     <w:p>
       <w:pPr>
         <w:pStyle w:val="KeinLeerraum"/>
-        <w:jc w:val="center"/>
-      </w:pPr>
+        <w:rPr>
+          <w:b/>
+          <w:u w:val="single"/>
+        </w:rPr>
+      </w:pPr>
+      <w:r>
+        <w:rPr>
+          <w:b/>
+          <w:u w:val="single"/>
+        </w:rPr>
+        <w:t>Passwort ändern:</w:t>
+      </w:r>
+    </w:p>
+    <w:p>
+      <w:pPr>
+        <w:pStyle w:val="KeinLeerraum"/>
+      </w:pPr>
+      <w:r>
+        <w:t>Bitte wenden Sie sich an die Administratorin wenn Sie Ihr Passwort vergessen haben  oder es einfach ändern lassen wollen.</w:t>
+      </w:r>
     </w:p>
     <w:p>
       <w:pPr>
@@ -4299,24 +5266,11 @@
     </w:p>
     <w:p>
       <w:pPr>
-        <w:pBdr>
-          <w:bottom w:val="single" w:sz="6" w:space="1" w:color="auto"/>
-        </w:pBdr>
-      </w:pPr>
-    </w:p>
-    <w:p/>
-    <w:p/>
-    <w:p>
-      <w:pPr>
         <w:ind w:left="0"/>
       </w:pPr>
-      <w:r>
-        <w:t>Aus zachen Gründen wird alles weiblich geschrieben…um net jedes mal alles doppelt schreiben zu müssen…natürlich sind auch die männlichen benutzer/schreiber/leser/admins damit gemeint^^</w:t>
-      </w:r>
-    </w:p>
-    <w:p/>
+    </w:p>
     <w:sectPr>
-      <w:footerReference w:type="default" r:id="rId29"/>
+      <w:footerReference w:type="default" r:id="rId32"/>
       <w:pgSz w:w="11906" w:h="16838"/>
       <w:pgMar w:top="1417" w:right="1417" w:bottom="1134" w:left="1417" w:header="708" w:footer="708" w:gutter="0"/>
       <w:cols w:space="708"/>
@@ -4392,7 +5346,7 @@
                 <w:sz w:val="32"/>
                 <w:szCs w:val="32"/>
               </w:rPr>
-              <w:t>12</w:t>
+              <w:t>14</w:t>
             </w:r>
           </w:fldSimple>
         </w:p>
@@ -4405,6 +5359,9 @@
           <w:pPr>
             <w:pStyle w:val="Fuzeile"/>
           </w:pPr>
+          <w:r>
+            <w:t>Autorin Nicole Polak</w:t>
+          </w:r>
         </w:p>
       </w:tc>
     </w:tr>
@@ -4436,6 +5393,58 @@
       </w:pPr>
       <w:r>
         <w:continuationSeparator/>
+      </w:r>
+    </w:p>
+  </w:footnote>
+  <w:footnote w:id="2">
+    <w:p>
+      <w:pPr>
+        <w:pStyle w:val="Funotentext"/>
+        <w:spacing w:after="120"/>
+        <w:rPr>
+          <w:lang w:val="de-AT"/>
+        </w:rPr>
+      </w:pPr>
+      <w:r>
+        <w:rPr>
+          <w:rStyle w:val="Funotenzeichen"/>
+        </w:rPr>
+        <w:footnoteRef/>
+      </w:r>
+      <w:r>
+        <w:t xml:space="preserve"> </w:t>
+      </w:r>
+      <w:r>
+        <w:rPr>
+          <w:rFonts w:ascii="Calibri" w:eastAsia="Calibri" w:hAnsi="Calibri" w:cs="Times New Roman"/>
+        </w:rPr>
+        <w:t xml:space="preserve"> </w:t>
+      </w:r>
+      <w:r>
+        <w:rPr>
+          <w:rFonts w:ascii="Calibri" w:eastAsia="Calibri" w:hAnsi="Calibri" w:cs="Times New Roman"/>
+          <w:lang w:val="de-AT"/>
+        </w:rPr>
+        <w:t xml:space="preserve">Die </w:t>
+      </w:r>
+      <w:r>
+        <w:rPr>
+          <w:lang w:val="de-AT"/>
+        </w:rPr>
+        <w:t>weibliche</w:t>
+      </w:r>
+      <w:r>
+        <w:rPr>
+          <w:rFonts w:ascii="Calibri" w:eastAsia="Calibri" w:hAnsi="Calibri" w:cs="Times New Roman"/>
+          <w:lang w:val="de-AT"/>
+        </w:rPr>
+        <w:t xml:space="preserve"> Form meint hier und im folgenden stets </w:t>
+      </w:r>
+      <w:r>
+        <w:rPr>
+          <w:lang w:val="de-AT"/>
+        </w:rPr>
+        <w:t>Frauen und Männer.</w:t>
       </w:r>
     </w:p>
   </w:footnote>
@@ -5283,7 +6292,9 @@
     <w:lsdException w:name="toc 7" w:uiPriority="39"/>
     <w:lsdException w:name="toc 8" w:uiPriority="39"/>
     <w:lsdException w:name="toc 9" w:uiPriority="39"/>
+    <w:lsdException w:name="footnote text" w:uiPriority="0"/>
     <w:lsdException w:name="caption" w:uiPriority="35" w:qFormat="1"/>
+    <w:lsdException w:name="footnote reference" w:uiPriority="0"/>
     <w:lsdException w:name="Title" w:semiHidden="0" w:uiPriority="10" w:unhideWhenUsed="0" w:qFormat="1"/>
     <w:lsdException w:name="Default Paragraph Font" w:uiPriority="1"/>
     <w:lsdException w:name="Subtitle" w:semiHidden="0" w:uiPriority="11" w:unhideWhenUsed="0" w:qFormat="1"/>
@@ -5762,6 +6773,43 @@
     <w:uiPriority w:val="99"/>
     <w:rsid w:val="00003A66"/>
   </w:style>
+  <w:style w:type="paragraph" w:styleId="Funotentext">
+    <w:name w:val="footnote text"/>
+    <w:basedOn w:val="Standard"/>
+    <w:link w:val="FunotentextZchn"/>
+    <w:semiHidden/>
+    <w:unhideWhenUsed/>
+    <w:rsid w:val="00903F6D"/>
+    <w:pPr>
+      <w:spacing w:after="0"/>
+    </w:pPr>
+    <w:rPr>
+      <w:sz w:val="20"/>
+      <w:szCs w:val="20"/>
+    </w:rPr>
+  </w:style>
+  <w:style w:type="character" w:customStyle="1" w:styleId="FunotentextZchn">
+    <w:name w:val="Fußnotentext Zchn"/>
+    <w:basedOn w:val="Absatz-Standardschriftart"/>
+    <w:link w:val="Funotentext"/>
+    <w:uiPriority w:val="99"/>
+    <w:semiHidden/>
+    <w:rsid w:val="00903F6D"/>
+    <w:rPr>
+      <w:sz w:val="20"/>
+      <w:szCs w:val="20"/>
+    </w:rPr>
+  </w:style>
+  <w:style w:type="character" w:styleId="Funotenzeichen">
+    <w:name w:val="footnote reference"/>
+    <w:basedOn w:val="Absatz-Standardschriftart"/>
+    <w:semiHidden/>
+    <w:unhideWhenUsed/>
+    <w:rsid w:val="00903F6D"/>
+    <w:rPr>
+      <w:vertAlign w:val="superscript"/>
+    </w:rPr>
+  </w:style>
 </w:styles>
 </file>
 
@@ -6072,7 +7120,7 @@
 </file>
 
 <file path=customXml/itemProps2.xml><?xml version="1.0" encoding="utf-8"?>
-<ds:datastoreItem xmlns:ds="http://schemas.openxmlformats.org/officeDocument/2006/customXml" ds:itemID="{B11F96E9-4072-4D1C-A4D9-F5D64721E5CE}">
+<ds:datastoreItem xmlns:ds="http://schemas.openxmlformats.org/officeDocument/2006/customXml" ds:itemID="{65BAB2F9-9454-41D3-93B3-A167161B5354}">
   <ds:schemaRefs>
     <ds:schemaRef ds:uri="http://schemas.openxmlformats.org/officeDocument/2006/bibliography"/>
   </ds:schemaRefs>

</xml_diff>